<commit_message>
validando guarda de rota
</commit_message>
<xml_diff>
--- a/Criando a logica de login.docx
+++ b/Criando a logica de login.docx
@@ -105,7 +105,6 @@
         </w:rPr>
         <w:t xml:space="preserve"> de login. Faz a rota no </w:t>
       </w:r>
-      <w:proofErr w:type="spellStart"/>
       <w:r>
         <w:rPr>
           <w:b/>
@@ -114,7 +113,6 @@
         </w:rPr>
         <w:t>routing</w:t>
       </w:r>
-      <w:proofErr w:type="spellEnd"/>
       <w:r>
         <w:rPr>
           <w:lang w:eastAsia="pt-BR"/>
@@ -308,7 +306,6 @@
         </w:rPr>
         <w:t> </w:t>
       </w:r>
-      <w:proofErr w:type="spellStart"/>
       <w:r>
         <w:rPr>
           <w:rFonts w:ascii="Consolas" w:eastAsia="Times New Roman" w:hAnsi="Consolas" w:cs="Times New Roman"/>
@@ -319,7 +316,6 @@
         </w:rPr>
         <w:t>SignInComponent</w:t>
       </w:r>
-      <w:proofErr w:type="spellEnd"/>
     </w:p>
     <w:p>
       <w:pPr>
@@ -1278,7 +1274,7 @@
           <w:color w:val="D4D4D4"/>
           <w:sz w:val="21"/>
           <w:szCs w:val="21"/>
-          <w:lang w:eastAsia="pt-BR"/>
+          <w:lang w:val="en-ZA" w:eastAsia="pt-BR"/>
         </w:rPr>
       </w:pPr>
       <w:proofErr w:type="gramStart"/>
@@ -1288,7 +1284,7 @@
           <w:color w:val="569CD6"/>
           <w:sz w:val="21"/>
           <w:szCs w:val="21"/>
-          <w:lang w:eastAsia="pt-BR"/>
+          <w:lang w:val="en-ZA" w:eastAsia="pt-BR"/>
         </w:rPr>
         <w:t>constructor</w:t>
       </w:r>
@@ -1298,7 +1294,7 @@
           <w:color w:val="D4D4D4"/>
           <w:sz w:val="21"/>
           <w:szCs w:val="21"/>
-          <w:lang w:eastAsia="pt-BR"/>
+          <w:lang w:val="en-ZA" w:eastAsia="pt-BR"/>
         </w:rPr>
         <w:t>(</w:t>
       </w:r>
@@ -1309,7 +1305,7 @@
           <w:color w:val="569CD6"/>
           <w:sz w:val="21"/>
           <w:szCs w:val="21"/>
-          <w:lang w:eastAsia="pt-BR"/>
+          <w:lang w:val="en-ZA" w:eastAsia="pt-BR"/>
         </w:rPr>
         <w:t>private</w:t>
       </w:r>
@@ -1319,47 +1315,51 @@
           <w:color w:val="D4D4D4"/>
           <w:sz w:val="21"/>
           <w:szCs w:val="21"/>
-          <w:lang w:eastAsia="pt-BR"/>
+          <w:lang w:val="en-ZA" w:eastAsia="pt-BR"/>
         </w:rPr>
         <w:t> </w:t>
       </w:r>
+      <w:proofErr w:type="spellStart"/>
       <w:r>
         <w:rPr>
           <w:rFonts w:ascii="Consolas" w:eastAsia="Times New Roman" w:hAnsi="Consolas" w:cs="Times New Roman"/>
           <w:color w:val="9CDCFE"/>
           <w:sz w:val="21"/>
           <w:szCs w:val="21"/>
-          <w:lang w:eastAsia="pt-BR"/>
+          <w:lang w:val="en-ZA" w:eastAsia="pt-BR"/>
         </w:rPr>
         <w:t>formBuilder</w:t>
       </w:r>
-      <w:r>
-        <w:rPr>
-          <w:rFonts w:ascii="Consolas" w:eastAsia="Times New Roman" w:hAnsi="Consolas" w:cs="Times New Roman"/>
-          <w:color w:val="D4D4D4"/>
-          <w:sz w:val="21"/>
-          <w:szCs w:val="21"/>
-          <w:lang w:eastAsia="pt-BR"/>
+      <w:proofErr w:type="spellEnd"/>
+      <w:r>
+        <w:rPr>
+          <w:rFonts w:ascii="Consolas" w:eastAsia="Times New Roman" w:hAnsi="Consolas" w:cs="Times New Roman"/>
+          <w:color w:val="D4D4D4"/>
+          <w:sz w:val="21"/>
+          <w:szCs w:val="21"/>
+          <w:lang w:val="en-ZA" w:eastAsia="pt-BR"/>
         </w:rPr>
         <w:t>: </w:t>
       </w:r>
+      <w:proofErr w:type="spellStart"/>
       <w:r>
         <w:rPr>
           <w:rFonts w:ascii="Consolas" w:eastAsia="Times New Roman" w:hAnsi="Consolas" w:cs="Times New Roman"/>
           <w:color w:val="4EC9B0"/>
           <w:sz w:val="21"/>
           <w:szCs w:val="21"/>
-          <w:lang w:eastAsia="pt-BR"/>
+          <w:lang w:val="en-ZA" w:eastAsia="pt-BR"/>
         </w:rPr>
         <w:t>FormBuilder</w:t>
       </w:r>
-      <w:r>
-        <w:rPr>
-          <w:rFonts w:ascii="Consolas" w:eastAsia="Times New Roman" w:hAnsi="Consolas" w:cs="Times New Roman"/>
-          <w:color w:val="D4D4D4"/>
-          <w:sz w:val="21"/>
-          <w:szCs w:val="21"/>
-          <w:lang w:eastAsia="pt-BR"/>
+      <w:proofErr w:type="spellEnd"/>
+      <w:r>
+        <w:rPr>
+          <w:rFonts w:ascii="Consolas" w:eastAsia="Times New Roman" w:hAnsi="Consolas" w:cs="Times New Roman"/>
+          <w:color w:val="D4D4D4"/>
+          <w:sz w:val="21"/>
+          <w:szCs w:val="21"/>
+          <w:lang w:val="en-ZA" w:eastAsia="pt-BR"/>
         </w:rPr>
         <w:t>,</w:t>
       </w:r>
@@ -1373,7 +1373,7 @@
           <w:color w:val="DCDCAA"/>
           <w:sz w:val="21"/>
           <w:szCs w:val="21"/>
-          <w:lang w:eastAsia="pt-BR"/>
+          <w:lang w:val="en-ZA" w:eastAsia="pt-BR"/>
         </w:rPr>
       </w:pPr>
     </w:p>
@@ -1386,20 +1386,20 @@
           <w:color w:val="DCDCAA"/>
           <w:sz w:val="21"/>
           <w:szCs w:val="21"/>
-          <w:lang w:eastAsia="pt-BR"/>
-        </w:rPr>
-      </w:pPr>
-    </w:p>
-    <w:p>
-      <w:pPr>
-        <w:shd w:val="clear" w:color="auto" w:fill="1E1E1E"/>
-        <w:spacing w:after="0" w:line="285" w:lineRule="atLeast"/>
-        <w:rPr>
-          <w:rFonts w:ascii="Consolas" w:eastAsia="Times New Roman" w:hAnsi="Consolas" w:cs="Times New Roman"/>
-          <w:color w:val="D4D4D4"/>
-          <w:sz w:val="21"/>
-          <w:szCs w:val="21"/>
-          <w:lang w:eastAsia="pt-BR"/>
+          <w:lang w:val="en-ZA" w:eastAsia="pt-BR"/>
+        </w:rPr>
+      </w:pPr>
+    </w:p>
+    <w:p>
+      <w:pPr>
+        <w:shd w:val="clear" w:color="auto" w:fill="1E1E1E"/>
+        <w:spacing w:after="0" w:line="285" w:lineRule="atLeast"/>
+        <w:rPr>
+          <w:rFonts w:ascii="Consolas" w:eastAsia="Times New Roman" w:hAnsi="Consolas" w:cs="Times New Roman"/>
+          <w:color w:val="D4D4D4"/>
+          <w:sz w:val="21"/>
+          <w:szCs w:val="21"/>
+          <w:lang w:val="en-ZA" w:eastAsia="pt-BR"/>
         </w:rPr>
       </w:pPr>
       <w:proofErr w:type="spellStart"/>
@@ -1410,7 +1410,7 @@
           <w:color w:val="DCDCAA"/>
           <w:sz w:val="21"/>
           <w:szCs w:val="21"/>
-          <w:lang w:eastAsia="pt-BR"/>
+          <w:lang w:val="en-ZA" w:eastAsia="pt-BR"/>
         </w:rPr>
         <w:t>ngOnInit</w:t>
       </w:r>
@@ -1421,7 +1421,7 @@
           <w:color w:val="D4D4D4"/>
           <w:sz w:val="21"/>
           <w:szCs w:val="21"/>
-          <w:lang w:eastAsia="pt-BR"/>
+          <w:lang w:val="en-ZA" w:eastAsia="pt-BR"/>
         </w:rPr>
         <w:t>(</w:t>
       </w:r>
@@ -1432,7 +1432,7 @@
           <w:color w:val="D4D4D4"/>
           <w:sz w:val="21"/>
           <w:szCs w:val="21"/>
-          <w:lang w:eastAsia="pt-BR"/>
+          <w:lang w:val="en-ZA" w:eastAsia="pt-BR"/>
         </w:rPr>
         <w:t>): </w:t>
       </w:r>
@@ -1442,7 +1442,7 @@
           <w:color w:val="4EC9B0"/>
           <w:sz w:val="21"/>
           <w:szCs w:val="21"/>
-          <w:lang w:eastAsia="pt-BR"/>
+          <w:lang w:val="en-ZA" w:eastAsia="pt-BR"/>
         </w:rPr>
         <w:t>void</w:t>
       </w:r>
@@ -1452,7 +1452,7 @@
           <w:color w:val="D4D4D4"/>
           <w:sz w:val="21"/>
           <w:szCs w:val="21"/>
-          <w:lang w:eastAsia="pt-BR"/>
+          <w:lang w:val="en-ZA" w:eastAsia="pt-BR"/>
         </w:rPr>
         <w:t> {</w:t>
       </w:r>
@@ -1475,7 +1475,7 @@
           <w:color w:val="D4D4D4"/>
           <w:sz w:val="21"/>
           <w:szCs w:val="21"/>
-          <w:lang w:eastAsia="pt-BR"/>
+          <w:lang w:val="en-ZA" w:eastAsia="pt-BR"/>
         </w:rPr>
         <w:t>    </w:t>
       </w:r>
@@ -2610,8 +2610,20 @@
           <w:szCs w:val="21"/>
           <w:lang w:val="en-ZA" w:eastAsia="pt-BR"/>
         </w:rPr>
-        <w:t>*ngIf</w:t>
-      </w:r>
+        <w:t>*</w:t>
+      </w:r>
+      <w:proofErr w:type="spellStart"/>
+      <w:r>
+        <w:rPr>
+          <w:rFonts w:ascii="Consolas" w:eastAsia="Times New Roman" w:hAnsi="Consolas" w:cs="Times New Roman"/>
+          <w:color w:val="9CDCFE"/>
+          <w:sz w:val="21"/>
+          <w:szCs w:val="21"/>
+          <w:lang w:val="en-ZA" w:eastAsia="pt-BR"/>
+        </w:rPr>
+        <w:t>ngIf</w:t>
+      </w:r>
+      <w:proofErr w:type="spellEnd"/>
       <w:r>
         <w:rPr>
           <w:rFonts w:ascii="Consolas" w:eastAsia="Times New Roman" w:hAnsi="Consolas" w:cs="Times New Roman"/>
@@ -16871,7 +16883,7 @@
           <w:color w:val="D4D4D4"/>
           <w:sz w:val="21"/>
           <w:szCs w:val="21"/>
-          <w:lang w:val="en-ZA" w:eastAsia="pt-BR"/>
+          <w:lang w:eastAsia="pt-BR"/>
         </w:rPr>
       </w:pPr>
       <w:r>
@@ -16880,7 +16892,7 @@
           <w:color w:val="9CDCFE"/>
           <w:sz w:val="21"/>
           <w:szCs w:val="21"/>
-          <w:lang w:val="en-ZA" w:eastAsia="pt-BR"/>
+          <w:lang w:eastAsia="pt-BR"/>
         </w:rPr>
         <w:t>user$</w:t>
       </w:r>
@@ -16890,7 +16902,7 @@
           <w:color w:val="D4D4D4"/>
           <w:sz w:val="21"/>
           <w:szCs w:val="21"/>
-          <w:lang w:val="en-ZA" w:eastAsia="pt-BR"/>
+          <w:lang w:eastAsia="pt-BR"/>
         </w:rPr>
         <w:t>: </w:t>
       </w:r>
@@ -16900,7 +16912,7 @@
           <w:color w:val="4EC9B0"/>
           <w:sz w:val="21"/>
           <w:szCs w:val="21"/>
-          <w:lang w:val="en-ZA" w:eastAsia="pt-BR"/>
+          <w:lang w:eastAsia="pt-BR"/>
         </w:rPr>
         <w:t>Observable</w:t>
       </w:r>
@@ -16910,7 +16922,7 @@
           <w:color w:val="D4D4D4"/>
           <w:sz w:val="21"/>
           <w:szCs w:val="21"/>
-          <w:lang w:val="en-ZA" w:eastAsia="pt-BR"/>
+          <w:lang w:eastAsia="pt-BR"/>
         </w:rPr>
         <w:t>&lt;</w:t>
       </w:r>
@@ -16920,7 +16932,7 @@
           <w:color w:val="4EC9B0"/>
           <w:sz w:val="21"/>
           <w:szCs w:val="21"/>
-          <w:lang w:val="en-ZA" w:eastAsia="pt-BR"/>
+          <w:lang w:eastAsia="pt-BR"/>
         </w:rPr>
         <w:t>User</w:t>
       </w:r>
@@ -16930,7 +16942,7 @@
           <w:color w:val="D4D4D4"/>
           <w:sz w:val="21"/>
           <w:szCs w:val="21"/>
-          <w:lang w:val="en-ZA" w:eastAsia="pt-BR"/>
+          <w:lang w:eastAsia="pt-BR"/>
         </w:rPr>
         <w:t>&gt;;</w:t>
       </w:r>
@@ -16944,29 +16956,29 @@
           <w:color w:val="D4D4D4"/>
           <w:sz w:val="21"/>
           <w:szCs w:val="21"/>
-          <w:lang w:val="en-ZA" w:eastAsia="pt-BR"/>
-        </w:rPr>
-      </w:pPr>
-    </w:p>
-    <w:p>
-      <w:pPr>
-        <w:shd w:val="clear" w:color="auto" w:fill="1E1E1E"/>
-        <w:spacing w:after="0" w:line="285" w:lineRule="atLeast"/>
-        <w:rPr>
-          <w:rFonts w:ascii="Consolas" w:eastAsia="Times New Roman" w:hAnsi="Consolas" w:cs="Times New Roman"/>
-          <w:color w:val="D4D4D4"/>
-          <w:sz w:val="21"/>
-          <w:szCs w:val="21"/>
-          <w:lang w:val="en-ZA" w:eastAsia="pt-BR"/>
-        </w:rPr>
-      </w:pPr>
-      <w:r>
-        <w:rPr>
-          <w:rFonts w:ascii="Consolas" w:eastAsia="Times New Roman" w:hAnsi="Consolas" w:cs="Times New Roman"/>
-          <w:color w:val="D4D4D4"/>
-          <w:sz w:val="21"/>
-          <w:szCs w:val="21"/>
-          <w:lang w:val="en-ZA" w:eastAsia="pt-BR"/>
+          <w:lang w:eastAsia="pt-BR"/>
+        </w:rPr>
+      </w:pPr>
+    </w:p>
+    <w:p>
+      <w:pPr>
+        <w:shd w:val="clear" w:color="auto" w:fill="1E1E1E"/>
+        <w:spacing w:after="0" w:line="285" w:lineRule="atLeast"/>
+        <w:rPr>
+          <w:rFonts w:ascii="Consolas" w:eastAsia="Times New Roman" w:hAnsi="Consolas" w:cs="Times New Roman"/>
+          <w:color w:val="D4D4D4"/>
+          <w:sz w:val="21"/>
+          <w:szCs w:val="21"/>
+          <w:lang w:val="en-ZA" w:eastAsia="pt-BR"/>
+        </w:rPr>
+      </w:pPr>
+      <w:r>
+        <w:rPr>
+          <w:rFonts w:ascii="Consolas" w:eastAsia="Times New Roman" w:hAnsi="Consolas" w:cs="Times New Roman"/>
+          <w:color w:val="D4D4D4"/>
+          <w:sz w:val="21"/>
+          <w:szCs w:val="21"/>
+          <w:lang w:eastAsia="pt-BR"/>
         </w:rPr>
         <w:t>  </w:t>
       </w:r>
@@ -17042,7 +17054,7 @@
           <w:color w:val="D4D4D4"/>
           <w:sz w:val="21"/>
           <w:szCs w:val="21"/>
-          <w:lang w:eastAsia="pt-BR"/>
+          <w:lang w:val="en-ZA" w:eastAsia="pt-BR"/>
         </w:rPr>
       </w:pPr>
       <w:r>
@@ -17055,13 +17067,14 @@
         </w:rPr>
         <w:t>    </w:t>
       </w:r>
+      <w:proofErr w:type="spellStart"/>
       <w:r>
         <w:rPr>
           <w:rFonts w:ascii="Consolas" w:eastAsia="Times New Roman" w:hAnsi="Consolas" w:cs="Times New Roman"/>
           <w:color w:val="569CD6"/>
           <w:sz w:val="21"/>
           <w:szCs w:val="21"/>
-          <w:lang w:eastAsia="pt-BR"/>
+          <w:lang w:val="en-ZA" w:eastAsia="pt-BR"/>
         </w:rPr>
         <w:t>this</w:t>
       </w:r>
@@ -17071,7 +17084,7 @@
           <w:color w:val="D4D4D4"/>
           <w:sz w:val="21"/>
           <w:szCs w:val="21"/>
-          <w:lang w:eastAsia="pt-BR"/>
+          <w:lang w:val="en-ZA" w:eastAsia="pt-BR"/>
         </w:rPr>
         <w:t>.</w:t>
       </w:r>
@@ -17081,27 +17094,39 @@
           <w:color w:val="9CDCFE"/>
           <w:sz w:val="21"/>
           <w:szCs w:val="21"/>
-          <w:lang w:eastAsia="pt-BR"/>
-        </w:rPr>
-        <w:t>user$</w:t>
-      </w:r>
-      <w:r>
-        <w:rPr>
-          <w:rFonts w:ascii="Consolas" w:eastAsia="Times New Roman" w:hAnsi="Consolas" w:cs="Times New Roman"/>
-          <w:color w:val="D4D4D4"/>
-          <w:sz w:val="21"/>
-          <w:szCs w:val="21"/>
-          <w:lang w:eastAsia="pt-BR"/>
+          <w:lang w:val="en-ZA" w:eastAsia="pt-BR"/>
+        </w:rPr>
+        <w:t>user</w:t>
+      </w:r>
+      <w:proofErr w:type="spellEnd"/>
+      <w:r>
+        <w:rPr>
+          <w:rFonts w:ascii="Consolas" w:eastAsia="Times New Roman" w:hAnsi="Consolas" w:cs="Times New Roman"/>
+          <w:color w:val="9CDCFE"/>
+          <w:sz w:val="21"/>
+          <w:szCs w:val="21"/>
+          <w:lang w:val="en-ZA" w:eastAsia="pt-BR"/>
+        </w:rPr>
+        <w:t>$</w:t>
+      </w:r>
+      <w:r>
+        <w:rPr>
+          <w:rFonts w:ascii="Consolas" w:eastAsia="Times New Roman" w:hAnsi="Consolas" w:cs="Times New Roman"/>
+          <w:color w:val="D4D4D4"/>
+          <w:sz w:val="21"/>
+          <w:szCs w:val="21"/>
+          <w:lang w:val="en-ZA" w:eastAsia="pt-BR"/>
         </w:rPr>
         <w:t> = </w:t>
       </w:r>
+      <w:proofErr w:type="spellStart"/>
       <w:r>
         <w:rPr>
           <w:rFonts w:ascii="Consolas" w:eastAsia="Times New Roman" w:hAnsi="Consolas" w:cs="Times New Roman"/>
           <w:color w:val="9CDCFE"/>
           <w:sz w:val="21"/>
           <w:szCs w:val="21"/>
-          <w:lang w:eastAsia="pt-BR"/>
+          <w:lang w:val="en-ZA" w:eastAsia="pt-BR"/>
         </w:rPr>
         <w:t>userService</w:t>
       </w:r>
@@ -17111,7 +17136,7 @@
           <w:color w:val="D4D4D4"/>
           <w:sz w:val="21"/>
           <w:szCs w:val="21"/>
-          <w:lang w:eastAsia="pt-BR"/>
+          <w:lang w:val="en-ZA" w:eastAsia="pt-BR"/>
         </w:rPr>
         <w:t>.</w:t>
       </w:r>
@@ -17121,17 +17146,18 @@
           <w:color w:val="DCDCAA"/>
           <w:sz w:val="21"/>
           <w:szCs w:val="21"/>
-          <w:lang w:eastAsia="pt-BR"/>
+          <w:lang w:val="en-ZA" w:eastAsia="pt-BR"/>
         </w:rPr>
         <w:t>getUser</w:t>
       </w:r>
-      <w:r>
-        <w:rPr>
-          <w:rFonts w:ascii="Consolas" w:eastAsia="Times New Roman" w:hAnsi="Consolas" w:cs="Times New Roman"/>
-          <w:color w:val="D4D4D4"/>
-          <w:sz w:val="21"/>
-          <w:szCs w:val="21"/>
-          <w:lang w:eastAsia="pt-BR"/>
+      <w:proofErr w:type="spellEnd"/>
+      <w:r>
+        <w:rPr>
+          <w:rFonts w:ascii="Consolas" w:eastAsia="Times New Roman" w:hAnsi="Consolas" w:cs="Times New Roman"/>
+          <w:color w:val="D4D4D4"/>
+          <w:sz w:val="21"/>
+          <w:szCs w:val="21"/>
+          <w:lang w:val="en-ZA" w:eastAsia="pt-BR"/>
         </w:rPr>
         <w:t>();</w:t>
       </w:r>
@@ -19211,7 +19237,7 @@
           <w:color w:val="D4D4D4"/>
           <w:sz w:val="21"/>
           <w:szCs w:val="21"/>
-          <w:lang w:eastAsia="pt-BR"/>
+          <w:lang w:val="en-ZA" w:eastAsia="pt-BR"/>
         </w:rPr>
       </w:pPr>
       <w:r>
@@ -19224,13 +19250,14 @@
         </w:rPr>
         <w:t>    </w:t>
       </w:r>
+      <w:proofErr w:type="gramStart"/>
       <w:r>
         <w:rPr>
           <w:rFonts w:ascii="Consolas" w:eastAsia="Times New Roman" w:hAnsi="Consolas" w:cs="Times New Roman"/>
           <w:color w:val="569CD6"/>
           <w:sz w:val="21"/>
           <w:szCs w:val="21"/>
-          <w:lang w:eastAsia="pt-BR"/>
+          <w:lang w:val="en-ZA" w:eastAsia="pt-BR"/>
         </w:rPr>
         <w:t>this</w:t>
       </w:r>
@@ -19240,7 +19267,7 @@
           <w:color w:val="D4D4D4"/>
           <w:sz w:val="21"/>
           <w:szCs w:val="21"/>
-          <w:lang w:eastAsia="pt-BR"/>
+          <w:lang w:val="en-ZA" w:eastAsia="pt-BR"/>
         </w:rPr>
         <w:t>.</w:t>
       </w:r>
@@ -19250,17 +19277,18 @@
           <w:color w:val="9CDCFE"/>
           <w:sz w:val="21"/>
           <w:szCs w:val="21"/>
-          <w:lang w:eastAsia="pt-BR"/>
+          <w:lang w:val="en-ZA" w:eastAsia="pt-BR"/>
         </w:rPr>
         <w:t>router</w:t>
       </w:r>
-      <w:r>
-        <w:rPr>
-          <w:rFonts w:ascii="Consolas" w:eastAsia="Times New Roman" w:hAnsi="Consolas" w:cs="Times New Roman"/>
-          <w:color w:val="D4D4D4"/>
-          <w:sz w:val="21"/>
-          <w:szCs w:val="21"/>
-          <w:lang w:eastAsia="pt-BR"/>
+      <w:proofErr w:type="gramEnd"/>
+      <w:r>
+        <w:rPr>
+          <w:rFonts w:ascii="Consolas" w:eastAsia="Times New Roman" w:hAnsi="Consolas" w:cs="Times New Roman"/>
+          <w:color w:val="D4D4D4"/>
+          <w:sz w:val="21"/>
+          <w:szCs w:val="21"/>
+          <w:lang w:val="en-ZA" w:eastAsia="pt-BR"/>
         </w:rPr>
         <w:t>.</w:t>
       </w:r>
@@ -19270,7 +19298,7 @@
           <w:color w:val="DCDCAA"/>
           <w:sz w:val="21"/>
           <w:szCs w:val="21"/>
-          <w:lang w:eastAsia="pt-BR"/>
+          <w:lang w:val="en-ZA" w:eastAsia="pt-BR"/>
         </w:rPr>
         <w:t>navigate</w:t>
       </w:r>
@@ -19280,7 +19308,7 @@
           <w:color w:val="D4D4D4"/>
           <w:sz w:val="21"/>
           <w:szCs w:val="21"/>
-          <w:lang w:eastAsia="pt-BR"/>
+          <w:lang w:val="en-ZA" w:eastAsia="pt-BR"/>
         </w:rPr>
         <w:t>([</w:t>
       </w:r>
@@ -19290,7 +19318,7 @@
           <w:color w:val="CE9178"/>
           <w:sz w:val="21"/>
           <w:szCs w:val="21"/>
-          <w:lang w:eastAsia="pt-BR"/>
+          <w:lang w:val="en-ZA" w:eastAsia="pt-BR"/>
         </w:rPr>
         <w:t>''</w:t>
       </w:r>
@@ -19300,7 +19328,7 @@
           <w:color w:val="D4D4D4"/>
           <w:sz w:val="21"/>
           <w:szCs w:val="21"/>
-          <w:lang w:eastAsia="pt-BR"/>
+          <w:lang w:val="en-ZA" w:eastAsia="pt-BR"/>
         </w:rPr>
         <w:t>]);</w:t>
       </w:r>
@@ -19314,60 +19342,2186 @@
           <w:color w:val="D4D4D4"/>
           <w:sz w:val="21"/>
           <w:szCs w:val="21"/>
-          <w:lang w:eastAsia="pt-BR"/>
-        </w:rPr>
-      </w:pPr>
-      <w:r>
-        <w:rPr>
-          <w:rFonts w:ascii="Consolas" w:eastAsia="Times New Roman" w:hAnsi="Consolas" w:cs="Times New Roman"/>
-          <w:color w:val="D4D4D4"/>
-          <w:sz w:val="21"/>
-          <w:szCs w:val="21"/>
-          <w:lang w:eastAsia="pt-BR"/>
+          <w:lang w:val="en-ZA" w:eastAsia="pt-BR"/>
+        </w:rPr>
+      </w:pPr>
+      <w:r>
+        <w:rPr>
+          <w:rFonts w:ascii="Consolas" w:eastAsia="Times New Roman" w:hAnsi="Consolas" w:cs="Times New Roman"/>
+          <w:color w:val="D4D4D4"/>
+          <w:sz w:val="21"/>
+          <w:szCs w:val="21"/>
+          <w:lang w:val="en-ZA" w:eastAsia="pt-BR"/>
         </w:rPr>
         <w:t>  }</w:t>
       </w:r>
     </w:p>
+    <w:p>
+      <w:pPr>
+        <w:rPr>
+          <w:lang w:val="en-ZA"/>
+        </w:rPr>
+      </w:pPr>
+    </w:p>
+    <w:p>
+      <w:pPr>
+        <w:shd w:val="clear" w:color="auto" w:fill="1E1E1E"/>
+        <w:spacing w:after="0" w:line="285" w:lineRule="atLeast"/>
+        <w:rPr>
+          <w:rFonts w:ascii="Consolas" w:eastAsia="Times New Roman" w:hAnsi="Consolas" w:cs="Times New Roman"/>
+          <w:color w:val="808080"/>
+          <w:sz w:val="21"/>
+          <w:szCs w:val="21"/>
+          <w:lang w:val="en-ZA" w:eastAsia="pt-BR"/>
+        </w:rPr>
+      </w:pPr>
+      <w:r>
+        <w:rPr>
+          <w:rFonts w:ascii="Consolas" w:eastAsia="Times New Roman" w:hAnsi="Consolas" w:cs="Times New Roman"/>
+          <w:color w:val="808080"/>
+          <w:sz w:val="21"/>
+          <w:szCs w:val="21"/>
+          <w:lang w:val="en-ZA" w:eastAsia="pt-BR"/>
+        </w:rPr>
+        <w:t>&lt;</w:t>
+      </w:r>
+      <w:r>
+        <w:rPr>
+          <w:rFonts w:ascii="Consolas" w:eastAsia="Times New Roman" w:hAnsi="Consolas" w:cs="Times New Roman"/>
+          <w:color w:val="569CD6"/>
+          <w:sz w:val="21"/>
+          <w:szCs w:val="21"/>
+          <w:lang w:val="en-ZA" w:eastAsia="pt-BR"/>
+        </w:rPr>
+        <w:t>a</w:t>
+      </w:r>
+      <w:r>
+        <w:rPr>
+          <w:rFonts w:ascii="Consolas" w:eastAsia="Times New Roman" w:hAnsi="Consolas" w:cs="Times New Roman"/>
+          <w:color w:val="D4D4D4"/>
+          <w:sz w:val="21"/>
+          <w:szCs w:val="21"/>
+          <w:lang w:val="en-ZA" w:eastAsia="pt-BR"/>
+        </w:rPr>
+        <w:t> </w:t>
+      </w:r>
+      <w:r>
+        <w:rPr>
+          <w:rFonts w:ascii="Consolas" w:eastAsia="Times New Roman" w:hAnsi="Consolas" w:cs="Times New Roman"/>
+          <w:color w:val="9CDCFE"/>
+          <w:sz w:val="21"/>
+          <w:szCs w:val="21"/>
+          <w:lang w:val="en-ZA" w:eastAsia="pt-BR"/>
+        </w:rPr>
+        <w:t>(click)</w:t>
+      </w:r>
+      <w:r>
+        <w:rPr>
+          <w:rFonts w:ascii="Consolas" w:eastAsia="Times New Roman" w:hAnsi="Consolas" w:cs="Times New Roman"/>
+          <w:color w:val="D4D4D4"/>
+          <w:sz w:val="21"/>
+          <w:szCs w:val="21"/>
+          <w:lang w:val="en-ZA" w:eastAsia="pt-BR"/>
+        </w:rPr>
+        <w:t>=</w:t>
+      </w:r>
+      <w:r>
+        <w:rPr>
+          <w:rFonts w:ascii="Consolas" w:eastAsia="Times New Roman" w:hAnsi="Consolas" w:cs="Times New Roman"/>
+          <w:color w:val="CE9178"/>
+          <w:sz w:val="21"/>
+          <w:szCs w:val="21"/>
+          <w:lang w:val="en-ZA" w:eastAsia="pt-BR"/>
+        </w:rPr>
+        <w:t>"</w:t>
+      </w:r>
+      <w:r>
+        <w:rPr>
+          <w:rFonts w:ascii="Consolas" w:eastAsia="Times New Roman" w:hAnsi="Consolas" w:cs="Times New Roman"/>
+          <w:color w:val="DCDCAA"/>
+          <w:sz w:val="21"/>
+          <w:szCs w:val="21"/>
+          <w:lang w:val="en-ZA" w:eastAsia="pt-BR"/>
+        </w:rPr>
+        <w:t>logout</w:t>
+      </w:r>
+      <w:r>
+        <w:rPr>
+          <w:rFonts w:ascii="Consolas" w:eastAsia="Times New Roman" w:hAnsi="Consolas" w:cs="Times New Roman"/>
+          <w:color w:val="D4D4D4"/>
+          <w:sz w:val="21"/>
+          <w:szCs w:val="21"/>
+          <w:lang w:val="en-ZA" w:eastAsia="pt-BR"/>
+        </w:rPr>
+        <w:t>()</w:t>
+      </w:r>
+      <w:r>
+        <w:rPr>
+          <w:rFonts w:ascii="Consolas" w:eastAsia="Times New Roman" w:hAnsi="Consolas" w:cs="Times New Roman"/>
+          <w:color w:val="CE9178"/>
+          <w:sz w:val="21"/>
+          <w:szCs w:val="21"/>
+          <w:lang w:val="en-ZA" w:eastAsia="pt-BR"/>
+        </w:rPr>
+        <w:t>"</w:t>
+      </w:r>
+      <w:r>
+        <w:rPr>
+          <w:rFonts w:ascii="Consolas" w:eastAsia="Times New Roman" w:hAnsi="Consolas" w:cs="Times New Roman"/>
+          <w:color w:val="808080"/>
+          <w:sz w:val="21"/>
+          <w:szCs w:val="21"/>
+          <w:lang w:val="en-ZA" w:eastAsia="pt-BR"/>
+        </w:rPr>
+        <w:t>&gt;</w:t>
+      </w:r>
+      <w:r>
+        <w:rPr>
+          <w:rFonts w:ascii="Consolas" w:eastAsia="Times New Roman" w:hAnsi="Consolas" w:cs="Times New Roman"/>
+          <w:color w:val="D4D4D4"/>
+          <w:sz w:val="21"/>
+          <w:szCs w:val="21"/>
+          <w:lang w:val="en-ZA" w:eastAsia="pt-BR"/>
+        </w:rPr>
+        <w:t>(Logout)</w:t>
+      </w:r>
+      <w:r>
+        <w:rPr>
+          <w:rFonts w:ascii="Consolas" w:eastAsia="Times New Roman" w:hAnsi="Consolas" w:cs="Times New Roman"/>
+          <w:color w:val="808080"/>
+          <w:sz w:val="21"/>
+          <w:szCs w:val="21"/>
+          <w:lang w:val="en-ZA" w:eastAsia="pt-BR"/>
+        </w:rPr>
+        <w:t>&lt;/</w:t>
+      </w:r>
+      <w:r>
+        <w:rPr>
+          <w:rFonts w:ascii="Consolas" w:eastAsia="Times New Roman" w:hAnsi="Consolas" w:cs="Times New Roman"/>
+          <w:color w:val="569CD6"/>
+          <w:sz w:val="21"/>
+          <w:szCs w:val="21"/>
+          <w:lang w:val="en-ZA" w:eastAsia="pt-BR"/>
+        </w:rPr>
+        <w:t>a</w:t>
+      </w:r>
+      <w:r>
+        <w:rPr>
+          <w:rFonts w:ascii="Consolas" w:eastAsia="Times New Roman" w:hAnsi="Consolas" w:cs="Times New Roman"/>
+          <w:color w:val="808080"/>
+          <w:sz w:val="21"/>
+          <w:szCs w:val="21"/>
+          <w:lang w:val="en-ZA" w:eastAsia="pt-BR"/>
+        </w:rPr>
+        <w:t>&gt;</w:t>
+      </w:r>
+    </w:p>
+    <w:p>
+      <w:pPr>
+        <w:shd w:val="clear" w:color="auto" w:fill="1E1E1E"/>
+        <w:spacing w:after="0" w:line="285" w:lineRule="atLeast"/>
+        <w:rPr>
+          <w:rFonts w:ascii="Consolas" w:eastAsia="Times New Roman" w:hAnsi="Consolas" w:cs="Times New Roman"/>
+          <w:color w:val="D4D4D4"/>
+          <w:sz w:val="21"/>
+          <w:szCs w:val="21"/>
+          <w:lang w:val="en-ZA" w:eastAsia="pt-BR"/>
+        </w:rPr>
+      </w:pPr>
+    </w:p>
+    <w:p>
+      <w:r>
+        <w:t>Chamando através do event-binding.</w:t>
+      </w:r>
+    </w:p>
+    <w:p>
+      <w:pPr>
+        <w:pStyle w:val="Ttulo1"/>
+      </w:pPr>
+      <w:r>
+        <w:t>Aplicando guarda de rotas</w:t>
+      </w:r>
+    </w:p>
+    <w:p>
+      <w:r>
+        <w:t xml:space="preserve">O guarda de rotas permite que você bloqueie o acesso de algumas rotas de acordo com a sua validação, por exemplo, se um usuário já está logado não é necessário mostrar a página de login. </w:t>
+      </w:r>
+    </w:p>
+    <w:p>
+      <w:pPr>
+        <w:rPr>
+          <w:b/>
+          <w:bCs/>
+        </w:rPr>
+      </w:pPr>
+      <w:r>
+        <w:t xml:space="preserve">Para aplicar, primeiro precisamos criar um método no service responsável por validar o login, o </w:t>
+      </w:r>
+      <w:r>
+        <w:rPr>
+          <w:b/>
+          <w:bCs/>
+        </w:rPr>
+        <w:t>userService</w:t>
+      </w:r>
+      <w:r>
+        <w:t xml:space="preserve"> e retornar se o usuário está logado ou não e nesse método ele recebe a ajuda do </w:t>
+      </w:r>
+      <w:r>
+        <w:rPr>
+          <w:b/>
+          <w:bCs/>
+        </w:rPr>
+        <w:t>tokenService</w:t>
+      </w:r>
+      <w:r>
+        <w:rPr>
+          <w:b/>
+          <w:bCs/>
+        </w:rPr>
+        <w:t xml:space="preserve"> </w:t>
+      </w:r>
+      <w:r>
+        <w:t xml:space="preserve">que possui o método </w:t>
+      </w:r>
+      <w:r>
+        <w:rPr>
+          <w:b/>
+          <w:bCs/>
+        </w:rPr>
+        <w:t xml:space="preserve">hasToken. </w:t>
+      </w:r>
+    </w:p>
+    <w:p>
+      <w:pPr>
+        <w:shd w:val="clear" w:color="auto" w:fill="1E1E1E"/>
+        <w:spacing w:after="0" w:line="285" w:lineRule="atLeast"/>
+        <w:rPr>
+          <w:rFonts w:ascii="Consolas" w:eastAsia="Times New Roman" w:hAnsi="Consolas" w:cs="Times New Roman"/>
+          <w:color w:val="D4D4D4"/>
+          <w:sz w:val="21"/>
+          <w:szCs w:val="21"/>
+          <w:lang w:val="en-ZA" w:eastAsia="pt-BR"/>
+        </w:rPr>
+      </w:pPr>
+      <w:r>
+        <w:rPr>
+          <w:rFonts w:ascii="Consolas" w:eastAsia="Times New Roman" w:hAnsi="Consolas" w:cs="Times New Roman"/>
+          <w:color w:val="DCDCAA"/>
+          <w:sz w:val="21"/>
+          <w:szCs w:val="21"/>
+          <w:lang w:val="en-ZA" w:eastAsia="pt-BR"/>
+        </w:rPr>
+        <w:t>isLogged</w:t>
+      </w:r>
+      <w:r>
+        <w:rPr>
+          <w:rFonts w:ascii="Consolas" w:eastAsia="Times New Roman" w:hAnsi="Consolas" w:cs="Times New Roman"/>
+          <w:color w:val="D4D4D4"/>
+          <w:sz w:val="21"/>
+          <w:szCs w:val="21"/>
+          <w:lang w:val="en-ZA" w:eastAsia="pt-BR"/>
+        </w:rPr>
+        <w:t>(){</w:t>
+      </w:r>
+    </w:p>
+    <w:p>
+      <w:pPr>
+        <w:shd w:val="clear" w:color="auto" w:fill="1E1E1E"/>
+        <w:spacing w:after="0" w:line="285" w:lineRule="atLeast"/>
+        <w:rPr>
+          <w:rFonts w:ascii="Consolas" w:eastAsia="Times New Roman" w:hAnsi="Consolas" w:cs="Times New Roman"/>
+          <w:color w:val="D4D4D4"/>
+          <w:sz w:val="21"/>
+          <w:szCs w:val="21"/>
+          <w:lang w:val="en-ZA" w:eastAsia="pt-BR"/>
+        </w:rPr>
+      </w:pPr>
+      <w:r>
+        <w:rPr>
+          <w:rFonts w:ascii="Consolas" w:eastAsia="Times New Roman" w:hAnsi="Consolas" w:cs="Times New Roman"/>
+          <w:color w:val="D4D4D4"/>
+          <w:sz w:val="21"/>
+          <w:szCs w:val="21"/>
+          <w:lang w:val="en-ZA" w:eastAsia="pt-BR"/>
+        </w:rPr>
+        <w:t>    </w:t>
+      </w:r>
+      <w:r>
+        <w:rPr>
+          <w:rFonts w:ascii="Consolas" w:eastAsia="Times New Roman" w:hAnsi="Consolas" w:cs="Times New Roman"/>
+          <w:color w:val="C586C0"/>
+          <w:sz w:val="21"/>
+          <w:szCs w:val="21"/>
+          <w:lang w:val="en-ZA" w:eastAsia="pt-BR"/>
+        </w:rPr>
+        <w:t>return</w:t>
+      </w:r>
+      <w:r>
+        <w:rPr>
+          <w:rFonts w:ascii="Consolas" w:eastAsia="Times New Roman" w:hAnsi="Consolas" w:cs="Times New Roman"/>
+          <w:color w:val="D4D4D4"/>
+          <w:sz w:val="21"/>
+          <w:szCs w:val="21"/>
+          <w:lang w:val="en-ZA" w:eastAsia="pt-BR"/>
+        </w:rPr>
+        <w:t> </w:t>
+      </w:r>
+      <w:r>
+        <w:rPr>
+          <w:rFonts w:ascii="Consolas" w:eastAsia="Times New Roman" w:hAnsi="Consolas" w:cs="Times New Roman"/>
+          <w:color w:val="569CD6"/>
+          <w:sz w:val="21"/>
+          <w:szCs w:val="21"/>
+          <w:lang w:val="en-ZA" w:eastAsia="pt-BR"/>
+        </w:rPr>
+        <w:t>this</w:t>
+      </w:r>
+      <w:r>
+        <w:rPr>
+          <w:rFonts w:ascii="Consolas" w:eastAsia="Times New Roman" w:hAnsi="Consolas" w:cs="Times New Roman"/>
+          <w:color w:val="D4D4D4"/>
+          <w:sz w:val="21"/>
+          <w:szCs w:val="21"/>
+          <w:lang w:val="en-ZA" w:eastAsia="pt-BR"/>
+        </w:rPr>
+        <w:t>.</w:t>
+      </w:r>
+      <w:r>
+        <w:rPr>
+          <w:rFonts w:ascii="Consolas" w:eastAsia="Times New Roman" w:hAnsi="Consolas" w:cs="Times New Roman"/>
+          <w:color w:val="9CDCFE"/>
+          <w:sz w:val="21"/>
+          <w:szCs w:val="21"/>
+          <w:lang w:val="en-ZA" w:eastAsia="pt-BR"/>
+        </w:rPr>
+        <w:t>tokenService</w:t>
+      </w:r>
+      <w:r>
+        <w:rPr>
+          <w:rFonts w:ascii="Consolas" w:eastAsia="Times New Roman" w:hAnsi="Consolas" w:cs="Times New Roman"/>
+          <w:color w:val="D4D4D4"/>
+          <w:sz w:val="21"/>
+          <w:szCs w:val="21"/>
+          <w:lang w:val="en-ZA" w:eastAsia="pt-BR"/>
+        </w:rPr>
+        <w:t>.</w:t>
+      </w:r>
+      <w:r>
+        <w:rPr>
+          <w:rFonts w:ascii="Consolas" w:eastAsia="Times New Roman" w:hAnsi="Consolas" w:cs="Times New Roman"/>
+          <w:color w:val="DCDCAA"/>
+          <w:sz w:val="21"/>
+          <w:szCs w:val="21"/>
+          <w:lang w:val="en-ZA" w:eastAsia="pt-BR"/>
+        </w:rPr>
+        <w:t>hasToken</w:t>
+      </w:r>
+      <w:r>
+        <w:rPr>
+          <w:rFonts w:ascii="Consolas" w:eastAsia="Times New Roman" w:hAnsi="Consolas" w:cs="Times New Roman"/>
+          <w:color w:val="D4D4D4"/>
+          <w:sz w:val="21"/>
+          <w:szCs w:val="21"/>
+          <w:lang w:val="en-ZA" w:eastAsia="pt-BR"/>
+        </w:rPr>
+        <w:t>();</w:t>
+      </w:r>
+    </w:p>
+    <w:p>
+      <w:pPr>
+        <w:shd w:val="clear" w:color="auto" w:fill="1E1E1E"/>
+        <w:spacing w:after="0" w:line="285" w:lineRule="atLeast"/>
+        <w:rPr>
+          <w:rFonts w:ascii="Consolas" w:eastAsia="Times New Roman" w:hAnsi="Consolas" w:cs="Times New Roman"/>
+          <w:color w:val="D4D4D4"/>
+          <w:sz w:val="21"/>
+          <w:szCs w:val="21"/>
+          <w:lang w:eastAsia="pt-BR"/>
+        </w:rPr>
+      </w:pPr>
+      <w:r>
+        <w:rPr>
+          <w:rFonts w:ascii="Consolas" w:eastAsia="Times New Roman" w:hAnsi="Consolas" w:cs="Times New Roman"/>
+          <w:color w:val="D4D4D4"/>
+          <w:sz w:val="21"/>
+          <w:szCs w:val="21"/>
+          <w:lang w:val="en-ZA" w:eastAsia="pt-BR"/>
+        </w:rPr>
+        <w:t>  </w:t>
+      </w:r>
+      <w:r>
+        <w:rPr>
+          <w:rFonts w:ascii="Consolas" w:eastAsia="Times New Roman" w:hAnsi="Consolas" w:cs="Times New Roman"/>
+          <w:color w:val="D4D4D4"/>
+          <w:sz w:val="21"/>
+          <w:szCs w:val="21"/>
+          <w:lang w:eastAsia="pt-BR"/>
+        </w:rPr>
+        <w:t>}</w:t>
+      </w:r>
+    </w:p>
+    <w:p>
+      <w:pPr>
+        <w:rPr>
+          <w:b/>
+          <w:bCs/>
+        </w:rPr>
+      </w:pPr>
+    </w:p>
+    <w:p>
+      <w:r>
+        <w:t xml:space="preserve">Feito isso precisamos criar um arquivo </w:t>
+      </w:r>
+      <w:r>
+        <w:rPr>
+          <w:b/>
+          <w:bCs/>
+        </w:rPr>
+        <w:t>Injectable</w:t>
+      </w:r>
+      <w:r>
+        <w:rPr>
+          <w:b/>
+          <w:bCs/>
+        </w:rPr>
+        <w:t xml:space="preserve"> </w:t>
+      </w:r>
+      <w:r>
+        <w:rPr>
+          <w:b/>
+          <w:bCs/>
+        </w:rPr>
+        <w:t>(.ts)</w:t>
+      </w:r>
+      <w:r>
+        <w:t xml:space="preserve"> que vai ficar responsável por fazer essa validação, é criado na pasta onde é feita a autenticação, o </w:t>
+      </w:r>
+      <w:r>
+        <w:rPr>
+          <w:b/>
+          <w:bCs/>
+        </w:rPr>
+        <w:t>Auth</w:t>
+      </w:r>
+      <w:r>
+        <w:t xml:space="preserve">.  </w:t>
+      </w:r>
+      <w:r>
+        <w:t>Agora precisamos implementar uma interface</w:t>
+      </w:r>
+      <w:r>
+        <w:t xml:space="preserve"> nesse arquivo criado</w:t>
+      </w:r>
+      <w:r>
+        <w:t xml:space="preserve"> de guarda de rotas chamada de </w:t>
+      </w:r>
+      <w:r>
+        <w:rPr>
+          <w:b/>
+          <w:bCs/>
+        </w:rPr>
+        <w:t>CanActivate</w:t>
+      </w:r>
+      <w:r>
+        <w:rPr>
+          <w:b/>
+          <w:bCs/>
+        </w:rPr>
+        <w:t>d</w:t>
+      </w:r>
+      <w:r>
+        <w:t xml:space="preserve">.  Aplicamos esse método CanActivated com dois parâmetros: o primeiro é o </w:t>
+      </w:r>
+      <w:r>
+        <w:rPr>
+          <w:b/>
+          <w:bCs/>
+        </w:rPr>
+        <w:t>ActivatedRouteSnapshot</w:t>
+      </w:r>
+      <w:r>
+        <w:t xml:space="preserve"> e o segundo o </w:t>
+      </w:r>
+      <w:r>
+        <w:rPr>
+          <w:b/>
+          <w:bCs/>
+        </w:rPr>
+        <w:t>RouterStateSnapshot</w:t>
+      </w:r>
+      <w:r>
+        <w:t>.</w:t>
+      </w:r>
+      <w:r>
+        <w:t xml:space="preserve"> </w:t>
+      </w:r>
+    </w:p>
+    <w:p>
+      <w:r>
+        <w:t xml:space="preserve">Ele pode ter um tipo de retorno </w:t>
+      </w:r>
+      <w:r>
+        <w:rPr>
+          <w:b/>
+          <w:bCs/>
+        </w:rPr>
+        <w:t>boolean</w:t>
+      </w:r>
+      <w:r>
+        <w:t xml:space="preserve"> OU do tipo </w:t>
+      </w:r>
+      <w:r>
+        <w:rPr>
+          <w:b/>
+          <w:bCs/>
+        </w:rPr>
+        <w:t>Observable</w:t>
+      </w:r>
+      <w:r>
+        <w:t>&lt;</w:t>
+      </w:r>
+      <w:r>
+        <w:rPr>
+          <w:b/>
+          <w:bCs/>
+        </w:rPr>
+        <w:t>boolean</w:t>
+      </w:r>
+      <w:r>
+        <w:t xml:space="preserve">&gt; OU uma </w:t>
+      </w:r>
+      <w:r>
+        <w:rPr>
+          <w:b/>
+          <w:bCs/>
+        </w:rPr>
+        <w:t>Promise</w:t>
+      </w:r>
+      <w:r>
+        <w:t>&lt;</w:t>
+      </w:r>
+      <w:r>
+        <w:rPr>
+          <w:b/>
+          <w:bCs/>
+        </w:rPr>
+        <w:t>boolean</w:t>
+      </w:r>
+      <w:r>
+        <w:t>&gt;.</w:t>
+      </w:r>
+    </w:p>
+    <w:p>
+      <w:pPr>
+        <w:shd w:val="clear" w:color="auto" w:fill="1E1E1E"/>
+        <w:spacing w:after="0" w:line="285" w:lineRule="atLeast"/>
+        <w:rPr>
+          <w:rFonts w:ascii="Consolas" w:eastAsia="Times New Roman" w:hAnsi="Consolas" w:cs="Times New Roman"/>
+          <w:color w:val="D4D4D4"/>
+          <w:sz w:val="21"/>
+          <w:szCs w:val="21"/>
+          <w:lang w:val="en-ZA" w:eastAsia="pt-BR"/>
+        </w:rPr>
+      </w:pPr>
+      <w:r>
+        <w:rPr>
+          <w:rFonts w:ascii="Consolas" w:eastAsia="Times New Roman" w:hAnsi="Consolas" w:cs="Times New Roman"/>
+          <w:color w:val="C586C0"/>
+          <w:sz w:val="21"/>
+          <w:szCs w:val="21"/>
+          <w:lang w:val="en-ZA" w:eastAsia="pt-BR"/>
+        </w:rPr>
+        <w:t>export</w:t>
+      </w:r>
+      <w:r>
+        <w:rPr>
+          <w:rFonts w:ascii="Consolas" w:eastAsia="Times New Roman" w:hAnsi="Consolas" w:cs="Times New Roman"/>
+          <w:color w:val="D4D4D4"/>
+          <w:sz w:val="21"/>
+          <w:szCs w:val="21"/>
+          <w:lang w:val="en-ZA" w:eastAsia="pt-BR"/>
+        </w:rPr>
+        <w:t> </w:t>
+      </w:r>
+      <w:r>
+        <w:rPr>
+          <w:rFonts w:ascii="Consolas" w:eastAsia="Times New Roman" w:hAnsi="Consolas" w:cs="Times New Roman"/>
+          <w:color w:val="569CD6"/>
+          <w:sz w:val="21"/>
+          <w:szCs w:val="21"/>
+          <w:lang w:val="en-ZA" w:eastAsia="pt-BR"/>
+        </w:rPr>
+        <w:t>class</w:t>
+      </w:r>
+      <w:r>
+        <w:rPr>
+          <w:rFonts w:ascii="Consolas" w:eastAsia="Times New Roman" w:hAnsi="Consolas" w:cs="Times New Roman"/>
+          <w:color w:val="D4D4D4"/>
+          <w:sz w:val="21"/>
+          <w:szCs w:val="21"/>
+          <w:lang w:val="en-ZA" w:eastAsia="pt-BR"/>
+        </w:rPr>
+        <w:t> </w:t>
+      </w:r>
+      <w:r>
+        <w:rPr>
+          <w:rFonts w:ascii="Consolas" w:eastAsia="Times New Roman" w:hAnsi="Consolas" w:cs="Times New Roman"/>
+          <w:color w:val="4EC9B0"/>
+          <w:sz w:val="21"/>
+          <w:szCs w:val="21"/>
+          <w:lang w:val="en-ZA" w:eastAsia="pt-BR"/>
+        </w:rPr>
+        <w:t>AuthGuard</w:t>
+      </w:r>
+      <w:r>
+        <w:rPr>
+          <w:rFonts w:ascii="Consolas" w:eastAsia="Times New Roman" w:hAnsi="Consolas" w:cs="Times New Roman"/>
+          <w:color w:val="D4D4D4"/>
+          <w:sz w:val="21"/>
+          <w:szCs w:val="21"/>
+          <w:lang w:val="en-ZA" w:eastAsia="pt-BR"/>
+        </w:rPr>
+        <w:t> </w:t>
+      </w:r>
+      <w:r>
+        <w:rPr>
+          <w:rFonts w:ascii="Consolas" w:eastAsia="Times New Roman" w:hAnsi="Consolas" w:cs="Times New Roman"/>
+          <w:color w:val="569CD6"/>
+          <w:sz w:val="21"/>
+          <w:szCs w:val="21"/>
+          <w:lang w:val="en-ZA" w:eastAsia="pt-BR"/>
+        </w:rPr>
+        <w:t>implements</w:t>
+      </w:r>
+      <w:r>
+        <w:rPr>
+          <w:rFonts w:ascii="Consolas" w:eastAsia="Times New Roman" w:hAnsi="Consolas" w:cs="Times New Roman"/>
+          <w:color w:val="D4D4D4"/>
+          <w:sz w:val="21"/>
+          <w:szCs w:val="21"/>
+          <w:lang w:val="en-ZA" w:eastAsia="pt-BR"/>
+        </w:rPr>
+        <w:t> </w:t>
+      </w:r>
+      <w:proofErr w:type="gramStart"/>
+      <w:r>
+        <w:rPr>
+          <w:rFonts w:ascii="Consolas" w:eastAsia="Times New Roman" w:hAnsi="Consolas" w:cs="Times New Roman"/>
+          <w:color w:val="4EC9B0"/>
+          <w:sz w:val="21"/>
+          <w:szCs w:val="21"/>
+          <w:lang w:val="en-ZA" w:eastAsia="pt-BR"/>
+        </w:rPr>
+        <w:t>CanActivate</w:t>
+      </w:r>
+      <w:r>
+        <w:rPr>
+          <w:rFonts w:ascii="Consolas" w:eastAsia="Times New Roman" w:hAnsi="Consolas" w:cs="Times New Roman"/>
+          <w:color w:val="D4D4D4"/>
+          <w:sz w:val="21"/>
+          <w:szCs w:val="21"/>
+          <w:lang w:val="en-ZA" w:eastAsia="pt-BR"/>
+        </w:rPr>
+        <w:t>{</w:t>
+      </w:r>
+      <w:proofErr w:type="gramEnd"/>
+    </w:p>
+    <w:p>
+      <w:pPr>
+        <w:shd w:val="clear" w:color="auto" w:fill="1E1E1E"/>
+        <w:spacing w:after="0" w:line="285" w:lineRule="atLeast"/>
+        <w:rPr>
+          <w:rFonts w:ascii="Consolas" w:eastAsia="Times New Roman" w:hAnsi="Consolas" w:cs="Times New Roman"/>
+          <w:color w:val="D4D4D4"/>
+          <w:sz w:val="21"/>
+          <w:szCs w:val="21"/>
+          <w:lang w:val="en-ZA" w:eastAsia="pt-BR"/>
+        </w:rPr>
+      </w:pPr>
+      <w:r>
+        <w:rPr>
+          <w:rFonts w:ascii="Consolas" w:eastAsia="Times New Roman" w:hAnsi="Consolas" w:cs="Times New Roman"/>
+          <w:color w:val="D4D4D4"/>
+          <w:sz w:val="21"/>
+          <w:szCs w:val="21"/>
+          <w:lang w:val="en-ZA" w:eastAsia="pt-BR"/>
+        </w:rPr>
+        <w:t>  </w:t>
+      </w:r>
+      <w:r>
+        <w:rPr>
+          <w:rFonts w:ascii="Consolas" w:eastAsia="Times New Roman" w:hAnsi="Consolas" w:cs="Times New Roman"/>
+          <w:color w:val="569CD6"/>
+          <w:sz w:val="21"/>
+          <w:szCs w:val="21"/>
+          <w:lang w:val="en-ZA" w:eastAsia="pt-BR"/>
+        </w:rPr>
+        <w:t>constructor</w:t>
+      </w:r>
+      <w:r>
+        <w:rPr>
+          <w:rFonts w:ascii="Consolas" w:eastAsia="Times New Roman" w:hAnsi="Consolas" w:cs="Times New Roman"/>
+          <w:color w:val="D4D4D4"/>
+          <w:sz w:val="21"/>
+          <w:szCs w:val="21"/>
+          <w:lang w:val="en-ZA" w:eastAsia="pt-BR"/>
+        </w:rPr>
+        <w:t>(</w:t>
+      </w:r>
+      <w:proofErr w:type="gramStart"/>
+      <w:r>
+        <w:rPr>
+          <w:rFonts w:ascii="Consolas" w:eastAsia="Times New Roman" w:hAnsi="Consolas" w:cs="Times New Roman"/>
+          <w:color w:val="D4D4D4"/>
+          <w:sz w:val="21"/>
+          <w:szCs w:val="21"/>
+          <w:lang w:val="en-ZA" w:eastAsia="pt-BR"/>
+        </w:rPr>
+        <w:t>){</w:t>
+      </w:r>
+      <w:proofErr w:type="gramEnd"/>
+      <w:r>
+        <w:rPr>
+          <w:rFonts w:ascii="Consolas" w:eastAsia="Times New Roman" w:hAnsi="Consolas" w:cs="Times New Roman"/>
+          <w:color w:val="D4D4D4"/>
+          <w:sz w:val="21"/>
+          <w:szCs w:val="21"/>
+          <w:lang w:val="en-ZA" w:eastAsia="pt-BR"/>
+        </w:rPr>
+        <w:t>}</w:t>
+      </w:r>
+    </w:p>
+    <w:p>
+      <w:pPr>
+        <w:shd w:val="clear" w:color="auto" w:fill="1E1E1E"/>
+        <w:spacing w:after="0" w:line="285" w:lineRule="atLeast"/>
+        <w:rPr>
+          <w:rFonts w:ascii="Consolas" w:eastAsia="Times New Roman" w:hAnsi="Consolas" w:cs="Times New Roman"/>
+          <w:color w:val="D4D4D4"/>
+          <w:sz w:val="21"/>
+          <w:szCs w:val="21"/>
+          <w:lang w:val="en-ZA" w:eastAsia="pt-BR"/>
+        </w:rPr>
+      </w:pPr>
+    </w:p>
+    <w:p>
+      <w:pPr>
+        <w:shd w:val="clear" w:color="auto" w:fill="1E1E1E"/>
+        <w:spacing w:after="0" w:line="285" w:lineRule="atLeast"/>
+        <w:rPr>
+          <w:rFonts w:ascii="Consolas" w:eastAsia="Times New Roman" w:hAnsi="Consolas" w:cs="Times New Roman"/>
+          <w:color w:val="D4D4D4"/>
+          <w:sz w:val="21"/>
+          <w:szCs w:val="21"/>
+          <w:lang w:val="en-ZA" w:eastAsia="pt-BR"/>
+        </w:rPr>
+      </w:pPr>
+      <w:r>
+        <w:rPr>
+          <w:rFonts w:ascii="Consolas" w:eastAsia="Times New Roman" w:hAnsi="Consolas" w:cs="Times New Roman"/>
+          <w:color w:val="D4D4D4"/>
+          <w:sz w:val="21"/>
+          <w:szCs w:val="21"/>
+          <w:lang w:val="en-ZA" w:eastAsia="pt-BR"/>
+        </w:rPr>
+        <w:t>  </w:t>
+      </w:r>
+      <w:r>
+        <w:rPr>
+          <w:rFonts w:ascii="Consolas" w:eastAsia="Times New Roman" w:hAnsi="Consolas" w:cs="Times New Roman"/>
+          <w:color w:val="DCDCAA"/>
+          <w:sz w:val="21"/>
+          <w:szCs w:val="21"/>
+          <w:lang w:val="en-ZA" w:eastAsia="pt-BR"/>
+        </w:rPr>
+        <w:t>canActivate</w:t>
+      </w:r>
+      <w:r>
+        <w:rPr>
+          <w:rFonts w:ascii="Consolas" w:eastAsia="Times New Roman" w:hAnsi="Consolas" w:cs="Times New Roman"/>
+          <w:color w:val="D4D4D4"/>
+          <w:sz w:val="21"/>
+          <w:szCs w:val="21"/>
+          <w:lang w:val="en-ZA" w:eastAsia="pt-BR"/>
+        </w:rPr>
+        <w:t>(</w:t>
+      </w:r>
+      <w:r>
+        <w:rPr>
+          <w:rFonts w:ascii="Consolas" w:eastAsia="Times New Roman" w:hAnsi="Consolas" w:cs="Times New Roman"/>
+          <w:color w:val="9CDCFE"/>
+          <w:sz w:val="21"/>
+          <w:szCs w:val="21"/>
+          <w:lang w:val="en-ZA" w:eastAsia="pt-BR"/>
+        </w:rPr>
+        <w:t>route</w:t>
+      </w:r>
+      <w:r>
+        <w:rPr>
+          <w:rFonts w:ascii="Consolas" w:eastAsia="Times New Roman" w:hAnsi="Consolas" w:cs="Times New Roman"/>
+          <w:color w:val="D4D4D4"/>
+          <w:sz w:val="21"/>
+          <w:szCs w:val="21"/>
+          <w:lang w:val="en-ZA" w:eastAsia="pt-BR"/>
+        </w:rPr>
+        <w:t>: </w:t>
+      </w:r>
+      <w:r>
+        <w:rPr>
+          <w:rFonts w:ascii="Consolas" w:eastAsia="Times New Roman" w:hAnsi="Consolas" w:cs="Times New Roman"/>
+          <w:color w:val="4EC9B0"/>
+          <w:sz w:val="21"/>
+          <w:szCs w:val="21"/>
+          <w:lang w:val="en-ZA" w:eastAsia="pt-BR"/>
+        </w:rPr>
+        <w:t>ActivatedRouteSnapshot</w:t>
+      </w:r>
+      <w:r>
+        <w:rPr>
+          <w:rFonts w:ascii="Consolas" w:eastAsia="Times New Roman" w:hAnsi="Consolas" w:cs="Times New Roman"/>
+          <w:color w:val="D4D4D4"/>
+          <w:sz w:val="21"/>
+          <w:szCs w:val="21"/>
+          <w:lang w:val="en-ZA" w:eastAsia="pt-BR"/>
+        </w:rPr>
+        <w:t>, </w:t>
+      </w:r>
+      <w:r>
+        <w:rPr>
+          <w:rFonts w:ascii="Consolas" w:eastAsia="Times New Roman" w:hAnsi="Consolas" w:cs="Times New Roman"/>
+          <w:color w:val="9CDCFE"/>
+          <w:sz w:val="21"/>
+          <w:szCs w:val="21"/>
+          <w:lang w:val="en-ZA" w:eastAsia="pt-BR"/>
+        </w:rPr>
+        <w:t>state</w:t>
+      </w:r>
+      <w:r>
+        <w:rPr>
+          <w:rFonts w:ascii="Consolas" w:eastAsia="Times New Roman" w:hAnsi="Consolas" w:cs="Times New Roman"/>
+          <w:color w:val="D4D4D4"/>
+          <w:sz w:val="21"/>
+          <w:szCs w:val="21"/>
+          <w:lang w:val="en-ZA" w:eastAsia="pt-BR"/>
+        </w:rPr>
+        <w:t>: </w:t>
+      </w:r>
+      <w:r>
+        <w:rPr>
+          <w:rFonts w:ascii="Consolas" w:eastAsia="Times New Roman" w:hAnsi="Consolas" w:cs="Times New Roman"/>
+          <w:color w:val="4EC9B0"/>
+          <w:sz w:val="21"/>
+          <w:szCs w:val="21"/>
+          <w:lang w:val="en-ZA" w:eastAsia="pt-BR"/>
+        </w:rPr>
+        <w:t>RouterStateSnapshot</w:t>
+      </w:r>
+      <w:r>
+        <w:rPr>
+          <w:rFonts w:ascii="Consolas" w:eastAsia="Times New Roman" w:hAnsi="Consolas" w:cs="Times New Roman"/>
+          <w:color w:val="D4D4D4"/>
+          <w:sz w:val="21"/>
+          <w:szCs w:val="21"/>
+          <w:lang w:val="en-ZA" w:eastAsia="pt-BR"/>
+        </w:rPr>
+        <w:t>): </w:t>
+      </w:r>
+      <w:r>
+        <w:rPr>
+          <w:rFonts w:ascii="Consolas" w:eastAsia="Times New Roman" w:hAnsi="Consolas" w:cs="Times New Roman"/>
+          <w:color w:val="4EC9B0"/>
+          <w:sz w:val="21"/>
+          <w:szCs w:val="21"/>
+          <w:lang w:val="en-ZA" w:eastAsia="pt-BR"/>
+        </w:rPr>
+        <w:t>boolean</w:t>
+      </w:r>
+      <w:r>
+        <w:rPr>
+          <w:rFonts w:ascii="Consolas" w:eastAsia="Times New Roman" w:hAnsi="Consolas" w:cs="Times New Roman"/>
+          <w:color w:val="D4D4D4"/>
+          <w:sz w:val="21"/>
+          <w:szCs w:val="21"/>
+          <w:lang w:val="en-ZA" w:eastAsia="pt-BR"/>
+        </w:rPr>
+        <w:t> | </w:t>
+      </w:r>
+      <w:r>
+        <w:rPr>
+          <w:rFonts w:ascii="Consolas" w:eastAsia="Times New Roman" w:hAnsi="Consolas" w:cs="Times New Roman"/>
+          <w:color w:val="4EC9B0"/>
+          <w:sz w:val="21"/>
+          <w:szCs w:val="21"/>
+          <w:lang w:val="en-ZA" w:eastAsia="pt-BR"/>
+        </w:rPr>
+        <w:t>Observable</w:t>
+      </w:r>
+      <w:r>
+        <w:rPr>
+          <w:rFonts w:ascii="Consolas" w:eastAsia="Times New Roman" w:hAnsi="Consolas" w:cs="Times New Roman"/>
+          <w:color w:val="D4D4D4"/>
+          <w:sz w:val="21"/>
+          <w:szCs w:val="21"/>
+          <w:lang w:val="en-ZA" w:eastAsia="pt-BR"/>
+        </w:rPr>
+        <w:t>&lt;</w:t>
+      </w:r>
+      <w:r>
+        <w:rPr>
+          <w:rFonts w:ascii="Consolas" w:eastAsia="Times New Roman" w:hAnsi="Consolas" w:cs="Times New Roman"/>
+          <w:color w:val="4EC9B0"/>
+          <w:sz w:val="21"/>
+          <w:szCs w:val="21"/>
+          <w:lang w:val="en-ZA" w:eastAsia="pt-BR"/>
+        </w:rPr>
+        <w:t>boolean</w:t>
+      </w:r>
+      <w:r>
+        <w:rPr>
+          <w:rFonts w:ascii="Consolas" w:eastAsia="Times New Roman" w:hAnsi="Consolas" w:cs="Times New Roman"/>
+          <w:color w:val="D4D4D4"/>
+          <w:sz w:val="21"/>
+          <w:szCs w:val="21"/>
+          <w:lang w:val="en-ZA" w:eastAsia="pt-BR"/>
+        </w:rPr>
+        <w:t>&gt; | </w:t>
+      </w:r>
+      <w:r>
+        <w:rPr>
+          <w:rFonts w:ascii="Consolas" w:eastAsia="Times New Roman" w:hAnsi="Consolas" w:cs="Times New Roman"/>
+          <w:color w:val="4EC9B0"/>
+          <w:sz w:val="21"/>
+          <w:szCs w:val="21"/>
+          <w:lang w:val="en-ZA" w:eastAsia="pt-BR"/>
+        </w:rPr>
+        <w:t>Promise</w:t>
+      </w:r>
+      <w:r>
+        <w:rPr>
+          <w:rFonts w:ascii="Consolas" w:eastAsia="Times New Roman" w:hAnsi="Consolas" w:cs="Times New Roman"/>
+          <w:color w:val="D4D4D4"/>
+          <w:sz w:val="21"/>
+          <w:szCs w:val="21"/>
+          <w:lang w:val="en-ZA" w:eastAsia="pt-BR"/>
+        </w:rPr>
+        <w:t>&lt;</w:t>
+      </w:r>
+      <w:r>
+        <w:rPr>
+          <w:rFonts w:ascii="Consolas" w:eastAsia="Times New Roman" w:hAnsi="Consolas" w:cs="Times New Roman"/>
+          <w:color w:val="4EC9B0"/>
+          <w:sz w:val="21"/>
+          <w:szCs w:val="21"/>
+          <w:lang w:val="en-ZA" w:eastAsia="pt-BR"/>
+        </w:rPr>
+        <w:t>boolean</w:t>
+      </w:r>
+      <w:r>
+        <w:rPr>
+          <w:rFonts w:ascii="Consolas" w:eastAsia="Times New Roman" w:hAnsi="Consolas" w:cs="Times New Roman"/>
+          <w:color w:val="D4D4D4"/>
+          <w:sz w:val="21"/>
+          <w:szCs w:val="21"/>
+          <w:lang w:val="en-ZA" w:eastAsia="pt-BR"/>
+        </w:rPr>
+        <w:t>&gt;{</w:t>
+      </w:r>
+    </w:p>
+    <w:p>
+      <w:pPr>
+        <w:shd w:val="clear" w:color="auto" w:fill="1E1E1E"/>
+        <w:spacing w:after="0" w:line="285" w:lineRule="atLeast"/>
+        <w:rPr>
+          <w:rFonts w:ascii="Consolas" w:eastAsia="Times New Roman" w:hAnsi="Consolas" w:cs="Times New Roman"/>
+          <w:color w:val="D4D4D4"/>
+          <w:sz w:val="21"/>
+          <w:szCs w:val="21"/>
+          <w:lang w:val="en-ZA" w:eastAsia="pt-BR"/>
+        </w:rPr>
+      </w:pPr>
+    </w:p>
+    <w:p>
+      <w:pPr>
+        <w:shd w:val="clear" w:color="auto" w:fill="1E1E1E"/>
+        <w:spacing w:after="0" w:line="285" w:lineRule="atLeast"/>
+        <w:rPr>
+          <w:rFonts w:ascii="Consolas" w:eastAsia="Times New Roman" w:hAnsi="Consolas" w:cs="Times New Roman"/>
+          <w:color w:val="D4D4D4"/>
+          <w:sz w:val="21"/>
+          <w:szCs w:val="21"/>
+          <w:lang w:eastAsia="pt-BR"/>
+        </w:rPr>
+      </w:pPr>
+      <w:r>
+        <w:rPr>
+          <w:rFonts w:ascii="Consolas" w:eastAsia="Times New Roman" w:hAnsi="Consolas" w:cs="Times New Roman"/>
+          <w:color w:val="D4D4D4"/>
+          <w:sz w:val="21"/>
+          <w:szCs w:val="21"/>
+          <w:lang w:eastAsia="pt-BR"/>
+        </w:rPr>
+        <w:t>  }</w:t>
+      </w:r>
+    </w:p>
+    <w:p>
+      <w:r>
+        <w:t xml:space="preserve">Agora é necessário pegar o valor do usuário se está logado ou não </w:t>
+      </w:r>
+      <w:r>
+        <w:t xml:space="preserve">injetando no construtor desse Injectable </w:t>
+      </w:r>
+      <w:r>
+        <w:rPr>
+          <w:b/>
+          <w:bCs/>
+        </w:rPr>
+        <w:t>AuthGuard</w:t>
+      </w:r>
+      <w:r>
+        <w:t xml:space="preserve"> o service responsável por fazer a validação do login, o </w:t>
+      </w:r>
+      <w:r>
+        <w:rPr>
+          <w:b/>
+          <w:bCs/>
+        </w:rPr>
+        <w:t>userService</w:t>
+      </w:r>
+      <w:r>
+        <w:t xml:space="preserve">. </w:t>
+      </w:r>
+    </w:p>
+    <w:p>
+      <w:pPr>
+        <w:shd w:val="clear" w:color="auto" w:fill="1E1E1E"/>
+        <w:spacing w:after="0" w:line="285" w:lineRule="atLeast"/>
+        <w:rPr>
+          <w:rFonts w:ascii="Consolas" w:eastAsia="Times New Roman" w:hAnsi="Consolas" w:cs="Times New Roman"/>
+          <w:color w:val="D4D4D4"/>
+          <w:sz w:val="21"/>
+          <w:szCs w:val="21"/>
+          <w:lang w:val="en-ZA" w:eastAsia="pt-BR"/>
+        </w:rPr>
+      </w:pPr>
+      <w:proofErr w:type="gramStart"/>
+      <w:r>
+        <w:rPr>
+          <w:rFonts w:ascii="Consolas" w:eastAsia="Times New Roman" w:hAnsi="Consolas" w:cs="Times New Roman"/>
+          <w:color w:val="569CD6"/>
+          <w:sz w:val="21"/>
+          <w:szCs w:val="21"/>
+          <w:lang w:val="en-ZA" w:eastAsia="pt-BR"/>
+        </w:rPr>
+        <w:t>constructor</w:t>
+      </w:r>
+      <w:r>
+        <w:rPr>
+          <w:rFonts w:ascii="Consolas" w:eastAsia="Times New Roman" w:hAnsi="Consolas" w:cs="Times New Roman"/>
+          <w:color w:val="D4D4D4"/>
+          <w:sz w:val="21"/>
+          <w:szCs w:val="21"/>
+          <w:lang w:val="en-ZA" w:eastAsia="pt-BR"/>
+        </w:rPr>
+        <w:t>(</w:t>
+      </w:r>
+      <w:proofErr w:type="gramEnd"/>
+      <w:r>
+        <w:rPr>
+          <w:rFonts w:ascii="Consolas" w:eastAsia="Times New Roman" w:hAnsi="Consolas" w:cs="Times New Roman"/>
+          <w:color w:val="569CD6"/>
+          <w:sz w:val="21"/>
+          <w:szCs w:val="21"/>
+          <w:lang w:val="en-ZA" w:eastAsia="pt-BR"/>
+        </w:rPr>
+        <w:t>private</w:t>
+      </w:r>
+      <w:r>
+        <w:rPr>
+          <w:rFonts w:ascii="Consolas" w:eastAsia="Times New Roman" w:hAnsi="Consolas" w:cs="Times New Roman"/>
+          <w:color w:val="D4D4D4"/>
+          <w:sz w:val="21"/>
+          <w:szCs w:val="21"/>
+          <w:lang w:val="en-ZA" w:eastAsia="pt-BR"/>
+        </w:rPr>
+        <w:t> </w:t>
+      </w:r>
+      <w:r>
+        <w:rPr>
+          <w:rFonts w:ascii="Consolas" w:eastAsia="Times New Roman" w:hAnsi="Consolas" w:cs="Times New Roman"/>
+          <w:color w:val="9CDCFE"/>
+          <w:sz w:val="21"/>
+          <w:szCs w:val="21"/>
+          <w:lang w:val="en-ZA" w:eastAsia="pt-BR"/>
+        </w:rPr>
+        <w:t>userService</w:t>
+      </w:r>
+      <w:r>
+        <w:rPr>
+          <w:rFonts w:ascii="Consolas" w:eastAsia="Times New Roman" w:hAnsi="Consolas" w:cs="Times New Roman"/>
+          <w:color w:val="D4D4D4"/>
+          <w:sz w:val="21"/>
+          <w:szCs w:val="21"/>
+          <w:lang w:val="en-ZA" w:eastAsia="pt-BR"/>
+        </w:rPr>
+        <w:t>: </w:t>
+      </w:r>
+      <w:r>
+        <w:rPr>
+          <w:rFonts w:ascii="Consolas" w:eastAsia="Times New Roman" w:hAnsi="Consolas" w:cs="Times New Roman"/>
+          <w:color w:val="4EC9B0"/>
+          <w:sz w:val="21"/>
+          <w:szCs w:val="21"/>
+          <w:lang w:val="en-ZA" w:eastAsia="pt-BR"/>
+        </w:rPr>
+        <w:t>UserService</w:t>
+      </w:r>
+      <w:r>
+        <w:rPr>
+          <w:rFonts w:ascii="Consolas" w:eastAsia="Times New Roman" w:hAnsi="Consolas" w:cs="Times New Roman"/>
+          <w:color w:val="D4D4D4"/>
+          <w:sz w:val="21"/>
+          <w:szCs w:val="21"/>
+          <w:lang w:val="en-ZA" w:eastAsia="pt-BR"/>
+        </w:rPr>
+        <w:t>)</w:t>
+      </w:r>
+    </w:p>
+    <w:p>
+      <w:pPr>
+        <w:rPr>
+          <w:lang w:val="en-ZA"/>
+        </w:rPr>
+      </w:pPr>
+    </w:p>
+    <w:p>
+      <w:r>
+        <w:t>Agora podemos chamar o m</w:t>
+      </w:r>
+      <w:r>
+        <w:t xml:space="preserve">étodo responsável que recebe se o usuário está logado no escopo do canActivated passando uma </w:t>
+      </w:r>
+      <w:r>
+        <w:rPr>
+          <w:b/>
+          <w:bCs/>
+        </w:rPr>
+        <w:t>condicional</w:t>
+      </w:r>
+      <w:r>
+        <w:t xml:space="preserve">. O retorno do método </w:t>
+      </w:r>
+      <w:r>
+        <w:rPr>
+          <w:b/>
+          <w:bCs/>
+        </w:rPr>
+        <w:t>isLogged</w:t>
+      </w:r>
+      <w:r>
+        <w:t xml:space="preserve"> é um booleano então podemos fazer: se o método </w:t>
+      </w:r>
+      <w:r>
+        <w:rPr>
+          <w:b/>
+          <w:bCs/>
+        </w:rPr>
+        <w:t>isLogged</w:t>
+      </w:r>
+      <w:r>
+        <w:t xml:space="preserve"> for true não deixa fazer a navegação para a página de login. </w:t>
+      </w:r>
+      <w:r>
+        <w:t>Precisamos injetar o router que é responsável por fazer e</w:t>
+      </w:r>
+      <w:r>
+        <w:t>ssa navegação.</w:t>
+      </w:r>
+    </w:p>
+    <w:p>
+      <w:pPr>
+        <w:rPr>
+          <w:lang w:val="en-ZA"/>
+        </w:rPr>
+      </w:pPr>
+      <w:r>
+        <w:t xml:space="preserve">Passamos no escopo da condicional que use o método </w:t>
+      </w:r>
+      <w:r>
+        <w:rPr>
+          <w:b/>
+          <w:bCs/>
+        </w:rPr>
+        <w:t>navigate</w:t>
+      </w:r>
+      <w:r>
+        <w:t xml:space="preserve"> para pegar a rota e jogar o usuário no user/seu-usuário.  </w:t>
+      </w:r>
+      <w:r>
+        <w:rPr>
+          <w:lang w:val="en-ZA"/>
+        </w:rPr>
+        <w:t>Caso o is</w:t>
+      </w:r>
+      <w:r>
+        <w:rPr>
+          <w:lang w:val="en-ZA"/>
+        </w:rPr>
+        <w:t xml:space="preserve">Logged seja falso ele retorna um </w:t>
+      </w:r>
+      <w:r>
+        <w:rPr>
+          <w:b/>
+          <w:bCs/>
+          <w:lang w:val="en-ZA"/>
+        </w:rPr>
+        <w:t>false</w:t>
+      </w:r>
+      <w:r>
+        <w:rPr>
+          <w:lang w:val="en-ZA"/>
+        </w:rPr>
+        <w:t>.</w:t>
+      </w:r>
+    </w:p>
+    <w:p>
+      <w:pPr>
+        <w:shd w:val="clear" w:color="auto" w:fill="1E1E1E"/>
+        <w:spacing w:after="0" w:line="285" w:lineRule="atLeast"/>
+        <w:rPr>
+          <w:rFonts w:ascii="Consolas" w:eastAsia="Times New Roman" w:hAnsi="Consolas" w:cs="Times New Roman"/>
+          <w:color w:val="D4D4D4"/>
+          <w:sz w:val="21"/>
+          <w:szCs w:val="21"/>
+          <w:lang w:val="en-ZA" w:eastAsia="pt-BR"/>
+        </w:rPr>
+      </w:pPr>
+      <w:proofErr w:type="gramStart"/>
+      <w:r>
+        <w:rPr>
+          <w:rFonts w:ascii="Consolas" w:eastAsia="Times New Roman" w:hAnsi="Consolas" w:cs="Times New Roman"/>
+          <w:color w:val="569CD6"/>
+          <w:sz w:val="21"/>
+          <w:szCs w:val="21"/>
+          <w:lang w:val="en-ZA" w:eastAsia="pt-BR"/>
+        </w:rPr>
+        <w:t>constructor</w:t>
+      </w:r>
+      <w:r>
+        <w:rPr>
+          <w:rFonts w:ascii="Consolas" w:eastAsia="Times New Roman" w:hAnsi="Consolas" w:cs="Times New Roman"/>
+          <w:color w:val="D4D4D4"/>
+          <w:sz w:val="21"/>
+          <w:szCs w:val="21"/>
+          <w:lang w:val="en-ZA" w:eastAsia="pt-BR"/>
+        </w:rPr>
+        <w:t>(</w:t>
+      </w:r>
+      <w:proofErr w:type="gramEnd"/>
+      <w:r>
+        <w:rPr>
+          <w:rFonts w:ascii="Consolas" w:eastAsia="Times New Roman" w:hAnsi="Consolas" w:cs="Times New Roman"/>
+          <w:color w:val="569CD6"/>
+          <w:sz w:val="21"/>
+          <w:szCs w:val="21"/>
+          <w:lang w:val="en-ZA" w:eastAsia="pt-BR"/>
+        </w:rPr>
+        <w:t>private</w:t>
+      </w:r>
+      <w:r>
+        <w:rPr>
+          <w:rFonts w:ascii="Consolas" w:eastAsia="Times New Roman" w:hAnsi="Consolas" w:cs="Times New Roman"/>
+          <w:color w:val="D4D4D4"/>
+          <w:sz w:val="21"/>
+          <w:szCs w:val="21"/>
+          <w:lang w:val="en-ZA" w:eastAsia="pt-BR"/>
+        </w:rPr>
+        <w:t> </w:t>
+      </w:r>
+      <w:r>
+        <w:rPr>
+          <w:rFonts w:ascii="Consolas" w:eastAsia="Times New Roman" w:hAnsi="Consolas" w:cs="Times New Roman"/>
+          <w:color w:val="9CDCFE"/>
+          <w:sz w:val="21"/>
+          <w:szCs w:val="21"/>
+          <w:lang w:val="en-ZA" w:eastAsia="pt-BR"/>
+        </w:rPr>
+        <w:t>userService</w:t>
+      </w:r>
+      <w:r>
+        <w:rPr>
+          <w:rFonts w:ascii="Consolas" w:eastAsia="Times New Roman" w:hAnsi="Consolas" w:cs="Times New Roman"/>
+          <w:color w:val="D4D4D4"/>
+          <w:sz w:val="21"/>
+          <w:szCs w:val="21"/>
+          <w:lang w:val="en-ZA" w:eastAsia="pt-BR"/>
+        </w:rPr>
+        <w:t>: </w:t>
+      </w:r>
+      <w:r>
+        <w:rPr>
+          <w:rFonts w:ascii="Consolas" w:eastAsia="Times New Roman" w:hAnsi="Consolas" w:cs="Times New Roman"/>
+          <w:color w:val="4EC9B0"/>
+          <w:sz w:val="21"/>
+          <w:szCs w:val="21"/>
+          <w:lang w:val="en-ZA" w:eastAsia="pt-BR"/>
+        </w:rPr>
+        <w:t>UserService</w:t>
+      </w:r>
+      <w:r>
+        <w:rPr>
+          <w:rFonts w:ascii="Consolas" w:eastAsia="Times New Roman" w:hAnsi="Consolas" w:cs="Times New Roman"/>
+          <w:color w:val="D4D4D4"/>
+          <w:sz w:val="21"/>
+          <w:szCs w:val="21"/>
+          <w:lang w:val="en-ZA" w:eastAsia="pt-BR"/>
+        </w:rPr>
+        <w:t>, </w:t>
+      </w:r>
+      <w:r>
+        <w:rPr>
+          <w:rFonts w:ascii="Consolas" w:eastAsia="Times New Roman" w:hAnsi="Consolas" w:cs="Times New Roman"/>
+          <w:color w:val="569CD6"/>
+          <w:sz w:val="21"/>
+          <w:szCs w:val="21"/>
+          <w:lang w:val="en-ZA" w:eastAsia="pt-BR"/>
+        </w:rPr>
+        <w:t>private</w:t>
+      </w:r>
+      <w:r>
+        <w:rPr>
+          <w:rFonts w:ascii="Consolas" w:eastAsia="Times New Roman" w:hAnsi="Consolas" w:cs="Times New Roman"/>
+          <w:color w:val="D4D4D4"/>
+          <w:sz w:val="21"/>
+          <w:szCs w:val="21"/>
+          <w:lang w:val="en-ZA" w:eastAsia="pt-BR"/>
+        </w:rPr>
+        <w:t> </w:t>
+      </w:r>
+      <w:r>
+        <w:rPr>
+          <w:rFonts w:ascii="Consolas" w:eastAsia="Times New Roman" w:hAnsi="Consolas" w:cs="Times New Roman"/>
+          <w:color w:val="9CDCFE"/>
+          <w:sz w:val="21"/>
+          <w:szCs w:val="21"/>
+          <w:lang w:val="en-ZA" w:eastAsia="pt-BR"/>
+        </w:rPr>
+        <w:t>router</w:t>
+      </w:r>
+      <w:r>
+        <w:rPr>
+          <w:rFonts w:ascii="Consolas" w:eastAsia="Times New Roman" w:hAnsi="Consolas" w:cs="Times New Roman"/>
+          <w:color w:val="D4D4D4"/>
+          <w:sz w:val="21"/>
+          <w:szCs w:val="21"/>
+          <w:lang w:val="en-ZA" w:eastAsia="pt-BR"/>
+        </w:rPr>
+        <w:t>: </w:t>
+      </w:r>
+      <w:r>
+        <w:rPr>
+          <w:rFonts w:ascii="Consolas" w:eastAsia="Times New Roman" w:hAnsi="Consolas" w:cs="Times New Roman"/>
+          <w:color w:val="4EC9B0"/>
+          <w:sz w:val="21"/>
+          <w:szCs w:val="21"/>
+          <w:lang w:val="en-ZA" w:eastAsia="pt-BR"/>
+        </w:rPr>
+        <w:t>Router</w:t>
+      </w:r>
+      <w:r>
+        <w:rPr>
+          <w:rFonts w:ascii="Consolas" w:eastAsia="Times New Roman" w:hAnsi="Consolas" w:cs="Times New Roman"/>
+          <w:color w:val="D4D4D4"/>
+          <w:sz w:val="21"/>
+          <w:szCs w:val="21"/>
+          <w:lang w:val="en-ZA" w:eastAsia="pt-BR"/>
+        </w:rPr>
+        <w:t>)</w:t>
+      </w:r>
+    </w:p>
+    <w:p>
+      <w:pPr>
+        <w:shd w:val="clear" w:color="auto" w:fill="1E1E1E"/>
+        <w:spacing w:after="0" w:line="285" w:lineRule="atLeast"/>
+        <w:rPr>
+          <w:rFonts w:ascii="Consolas" w:eastAsia="Times New Roman" w:hAnsi="Consolas" w:cs="Times New Roman"/>
+          <w:color w:val="DCDCAA"/>
+          <w:sz w:val="21"/>
+          <w:szCs w:val="21"/>
+          <w:lang w:val="en-ZA" w:eastAsia="pt-BR"/>
+        </w:rPr>
+      </w:pPr>
+    </w:p>
+    <w:p>
+      <w:pPr>
+        <w:shd w:val="clear" w:color="auto" w:fill="1E1E1E"/>
+        <w:spacing w:after="0" w:line="285" w:lineRule="atLeast"/>
+        <w:rPr>
+          <w:rFonts w:ascii="Consolas" w:eastAsia="Times New Roman" w:hAnsi="Consolas" w:cs="Times New Roman"/>
+          <w:color w:val="4EC9B0"/>
+          <w:sz w:val="21"/>
+          <w:szCs w:val="21"/>
+          <w:lang w:val="en-ZA" w:eastAsia="pt-BR"/>
+        </w:rPr>
+      </w:pPr>
+      <w:r>
+        <w:rPr>
+          <w:rFonts w:ascii="Consolas" w:eastAsia="Times New Roman" w:hAnsi="Consolas" w:cs="Times New Roman"/>
+          <w:color w:val="DCDCAA"/>
+          <w:sz w:val="21"/>
+          <w:szCs w:val="21"/>
+          <w:lang w:val="en-ZA" w:eastAsia="pt-BR"/>
+        </w:rPr>
+        <w:t>canActivate</w:t>
+      </w:r>
+      <w:r>
+        <w:rPr>
+          <w:rFonts w:ascii="Consolas" w:eastAsia="Times New Roman" w:hAnsi="Consolas" w:cs="Times New Roman"/>
+          <w:color w:val="D4D4D4"/>
+          <w:sz w:val="21"/>
+          <w:szCs w:val="21"/>
+          <w:lang w:val="en-ZA" w:eastAsia="pt-BR"/>
+        </w:rPr>
+        <w:t>(</w:t>
+      </w:r>
+      <w:r>
+        <w:rPr>
+          <w:rFonts w:ascii="Consolas" w:eastAsia="Times New Roman" w:hAnsi="Consolas" w:cs="Times New Roman"/>
+          <w:color w:val="9CDCFE"/>
+          <w:sz w:val="21"/>
+          <w:szCs w:val="21"/>
+          <w:lang w:val="en-ZA" w:eastAsia="pt-BR"/>
+        </w:rPr>
+        <w:t>route</w:t>
+      </w:r>
+      <w:r>
+        <w:rPr>
+          <w:rFonts w:ascii="Consolas" w:eastAsia="Times New Roman" w:hAnsi="Consolas" w:cs="Times New Roman"/>
+          <w:color w:val="D4D4D4"/>
+          <w:sz w:val="21"/>
+          <w:szCs w:val="21"/>
+          <w:lang w:val="en-ZA" w:eastAsia="pt-BR"/>
+        </w:rPr>
+        <w:t>: </w:t>
+      </w:r>
+      <w:r>
+        <w:rPr>
+          <w:rFonts w:ascii="Consolas" w:eastAsia="Times New Roman" w:hAnsi="Consolas" w:cs="Times New Roman"/>
+          <w:color w:val="4EC9B0"/>
+          <w:sz w:val="21"/>
+          <w:szCs w:val="21"/>
+          <w:lang w:val="en-ZA" w:eastAsia="pt-BR"/>
+        </w:rPr>
+        <w:t>ActivatedRouteSnapshot</w:t>
+      </w:r>
+      <w:r>
+        <w:rPr>
+          <w:rFonts w:ascii="Consolas" w:eastAsia="Times New Roman" w:hAnsi="Consolas" w:cs="Times New Roman"/>
+          <w:color w:val="D4D4D4"/>
+          <w:sz w:val="21"/>
+          <w:szCs w:val="21"/>
+          <w:lang w:val="en-ZA" w:eastAsia="pt-BR"/>
+        </w:rPr>
+        <w:t>, </w:t>
+      </w:r>
+      <w:r>
+        <w:rPr>
+          <w:rFonts w:ascii="Consolas" w:eastAsia="Times New Roman" w:hAnsi="Consolas" w:cs="Times New Roman"/>
+          <w:color w:val="9CDCFE"/>
+          <w:sz w:val="21"/>
+          <w:szCs w:val="21"/>
+          <w:lang w:val="en-ZA" w:eastAsia="pt-BR"/>
+        </w:rPr>
+        <w:t>state</w:t>
+      </w:r>
+      <w:r>
+        <w:rPr>
+          <w:rFonts w:ascii="Consolas" w:eastAsia="Times New Roman" w:hAnsi="Consolas" w:cs="Times New Roman"/>
+          <w:color w:val="D4D4D4"/>
+          <w:sz w:val="21"/>
+          <w:szCs w:val="21"/>
+          <w:lang w:val="en-ZA" w:eastAsia="pt-BR"/>
+        </w:rPr>
+        <w:t>: </w:t>
+      </w:r>
+      <w:r>
+        <w:rPr>
+          <w:rFonts w:ascii="Consolas" w:eastAsia="Times New Roman" w:hAnsi="Consolas" w:cs="Times New Roman"/>
+          <w:color w:val="4EC9B0"/>
+          <w:sz w:val="21"/>
+          <w:szCs w:val="21"/>
+          <w:lang w:val="en-ZA" w:eastAsia="pt-BR"/>
+        </w:rPr>
+        <w:t>RouterStateSnapshot</w:t>
+      </w:r>
+      <w:r>
+        <w:rPr>
+          <w:rFonts w:ascii="Consolas" w:eastAsia="Times New Roman" w:hAnsi="Consolas" w:cs="Times New Roman"/>
+          <w:color w:val="D4D4D4"/>
+          <w:sz w:val="21"/>
+          <w:szCs w:val="21"/>
+          <w:lang w:val="en-ZA" w:eastAsia="pt-BR"/>
+        </w:rPr>
+        <w:t>): </w:t>
+      </w:r>
+      <w:r>
+        <w:rPr>
+          <w:rFonts w:ascii="Consolas" w:eastAsia="Times New Roman" w:hAnsi="Consolas" w:cs="Times New Roman"/>
+          <w:color w:val="4EC9B0"/>
+          <w:sz w:val="21"/>
+          <w:szCs w:val="21"/>
+          <w:lang w:val="en-ZA" w:eastAsia="pt-BR"/>
+        </w:rPr>
+        <w:t>boolean</w:t>
+      </w:r>
+      <w:r>
+        <w:rPr>
+          <w:rFonts w:ascii="Consolas" w:eastAsia="Times New Roman" w:hAnsi="Consolas" w:cs="Times New Roman"/>
+          <w:color w:val="D4D4D4"/>
+          <w:sz w:val="21"/>
+          <w:szCs w:val="21"/>
+          <w:lang w:val="en-ZA" w:eastAsia="pt-BR"/>
+        </w:rPr>
+        <w:t> | </w:t>
+      </w:r>
+      <w:r>
+        <w:rPr>
+          <w:rFonts w:ascii="Consolas" w:eastAsia="Times New Roman" w:hAnsi="Consolas" w:cs="Times New Roman"/>
+          <w:color w:val="4EC9B0"/>
+          <w:sz w:val="21"/>
+          <w:szCs w:val="21"/>
+          <w:lang w:val="en-ZA" w:eastAsia="pt-BR"/>
+        </w:rPr>
+        <w:t>O</w:t>
+      </w:r>
+    </w:p>
+    <w:p>
+      <w:pPr>
+        <w:shd w:val="clear" w:color="auto" w:fill="1E1E1E"/>
+        <w:spacing w:after="0" w:line="285" w:lineRule="atLeast"/>
+        <w:rPr>
+          <w:rFonts w:ascii="Consolas" w:eastAsia="Times New Roman" w:hAnsi="Consolas" w:cs="Times New Roman"/>
+          <w:color w:val="D4D4D4"/>
+          <w:sz w:val="21"/>
+          <w:szCs w:val="21"/>
+          <w:lang w:val="en-ZA" w:eastAsia="pt-BR"/>
+        </w:rPr>
+      </w:pPr>
+      <w:r>
+        <w:rPr>
+          <w:rFonts w:ascii="Consolas" w:eastAsia="Times New Roman" w:hAnsi="Consolas" w:cs="Times New Roman"/>
+          <w:color w:val="4EC9B0"/>
+          <w:sz w:val="21"/>
+          <w:szCs w:val="21"/>
+          <w:lang w:val="en-ZA" w:eastAsia="pt-BR"/>
+        </w:rPr>
+        <w:t>bservable</w:t>
+      </w:r>
+      <w:r>
+        <w:rPr>
+          <w:rFonts w:ascii="Consolas" w:eastAsia="Times New Roman" w:hAnsi="Consolas" w:cs="Times New Roman"/>
+          <w:color w:val="D4D4D4"/>
+          <w:sz w:val="21"/>
+          <w:szCs w:val="21"/>
+          <w:lang w:val="en-ZA" w:eastAsia="pt-BR"/>
+        </w:rPr>
+        <w:t>&lt;</w:t>
+      </w:r>
+      <w:r>
+        <w:rPr>
+          <w:rFonts w:ascii="Consolas" w:eastAsia="Times New Roman" w:hAnsi="Consolas" w:cs="Times New Roman"/>
+          <w:color w:val="4EC9B0"/>
+          <w:sz w:val="21"/>
+          <w:szCs w:val="21"/>
+          <w:lang w:val="en-ZA" w:eastAsia="pt-BR"/>
+        </w:rPr>
+        <w:t>boolean</w:t>
+      </w:r>
+      <w:r>
+        <w:rPr>
+          <w:rFonts w:ascii="Consolas" w:eastAsia="Times New Roman" w:hAnsi="Consolas" w:cs="Times New Roman"/>
+          <w:color w:val="D4D4D4"/>
+          <w:sz w:val="21"/>
+          <w:szCs w:val="21"/>
+          <w:lang w:val="en-ZA" w:eastAsia="pt-BR"/>
+        </w:rPr>
+        <w:t>&gt; | </w:t>
+      </w:r>
+      <w:r>
+        <w:rPr>
+          <w:rFonts w:ascii="Consolas" w:eastAsia="Times New Roman" w:hAnsi="Consolas" w:cs="Times New Roman"/>
+          <w:color w:val="4EC9B0"/>
+          <w:sz w:val="21"/>
+          <w:szCs w:val="21"/>
+          <w:lang w:val="en-ZA" w:eastAsia="pt-BR"/>
+        </w:rPr>
+        <w:t>Promise</w:t>
+      </w:r>
+      <w:r>
+        <w:rPr>
+          <w:rFonts w:ascii="Consolas" w:eastAsia="Times New Roman" w:hAnsi="Consolas" w:cs="Times New Roman"/>
+          <w:color w:val="D4D4D4"/>
+          <w:sz w:val="21"/>
+          <w:szCs w:val="21"/>
+          <w:lang w:val="en-ZA" w:eastAsia="pt-BR"/>
+        </w:rPr>
+        <w:t>&lt;</w:t>
+      </w:r>
+      <w:r>
+        <w:rPr>
+          <w:rFonts w:ascii="Consolas" w:eastAsia="Times New Roman" w:hAnsi="Consolas" w:cs="Times New Roman"/>
+          <w:color w:val="4EC9B0"/>
+          <w:sz w:val="21"/>
+          <w:szCs w:val="21"/>
+          <w:lang w:val="en-ZA" w:eastAsia="pt-BR"/>
+        </w:rPr>
+        <w:t>boolean</w:t>
+      </w:r>
+      <w:r>
+        <w:rPr>
+          <w:rFonts w:ascii="Consolas" w:eastAsia="Times New Roman" w:hAnsi="Consolas" w:cs="Times New Roman"/>
+          <w:color w:val="D4D4D4"/>
+          <w:sz w:val="21"/>
+          <w:szCs w:val="21"/>
+          <w:lang w:val="en-ZA" w:eastAsia="pt-BR"/>
+        </w:rPr>
+        <w:t>&gt;{</w:t>
+      </w:r>
+    </w:p>
+    <w:p>
+      <w:pPr>
+        <w:shd w:val="clear" w:color="auto" w:fill="1E1E1E"/>
+        <w:spacing w:after="0" w:line="285" w:lineRule="atLeast"/>
+        <w:rPr>
+          <w:rFonts w:ascii="Consolas" w:eastAsia="Times New Roman" w:hAnsi="Consolas" w:cs="Times New Roman"/>
+          <w:color w:val="D4D4D4"/>
+          <w:sz w:val="21"/>
+          <w:szCs w:val="21"/>
+          <w:lang w:val="en-ZA" w:eastAsia="pt-BR"/>
+        </w:rPr>
+      </w:pPr>
+    </w:p>
+    <w:p>
+      <w:pPr>
+        <w:shd w:val="clear" w:color="auto" w:fill="1E1E1E"/>
+        <w:spacing w:after="0" w:line="285" w:lineRule="atLeast"/>
+        <w:rPr>
+          <w:rFonts w:ascii="Consolas" w:eastAsia="Times New Roman" w:hAnsi="Consolas" w:cs="Times New Roman"/>
+          <w:color w:val="D4D4D4"/>
+          <w:sz w:val="21"/>
+          <w:szCs w:val="21"/>
+          <w:lang w:val="en-ZA" w:eastAsia="pt-BR"/>
+        </w:rPr>
+      </w:pPr>
+      <w:r>
+        <w:rPr>
+          <w:rFonts w:ascii="Consolas" w:eastAsia="Times New Roman" w:hAnsi="Consolas" w:cs="Times New Roman"/>
+          <w:color w:val="D4D4D4"/>
+          <w:sz w:val="21"/>
+          <w:szCs w:val="21"/>
+          <w:lang w:val="en-ZA" w:eastAsia="pt-BR"/>
+        </w:rPr>
+        <w:t>    </w:t>
+      </w:r>
+      <w:r>
+        <w:rPr>
+          <w:rFonts w:ascii="Consolas" w:eastAsia="Times New Roman" w:hAnsi="Consolas" w:cs="Times New Roman"/>
+          <w:color w:val="C586C0"/>
+          <w:sz w:val="21"/>
+          <w:szCs w:val="21"/>
+          <w:lang w:val="en-ZA" w:eastAsia="pt-BR"/>
+        </w:rPr>
+        <w:t>if</w:t>
+      </w:r>
+      <w:r>
+        <w:rPr>
+          <w:rFonts w:ascii="Consolas" w:eastAsia="Times New Roman" w:hAnsi="Consolas" w:cs="Times New Roman"/>
+          <w:color w:val="D4D4D4"/>
+          <w:sz w:val="21"/>
+          <w:szCs w:val="21"/>
+          <w:lang w:val="en-ZA" w:eastAsia="pt-BR"/>
+        </w:rPr>
+        <w:t>(</w:t>
+      </w:r>
+      <w:r>
+        <w:rPr>
+          <w:rFonts w:ascii="Consolas" w:eastAsia="Times New Roman" w:hAnsi="Consolas" w:cs="Times New Roman"/>
+          <w:color w:val="569CD6"/>
+          <w:sz w:val="21"/>
+          <w:szCs w:val="21"/>
+          <w:lang w:val="en-ZA" w:eastAsia="pt-BR"/>
+        </w:rPr>
+        <w:t>this</w:t>
+      </w:r>
+      <w:r>
+        <w:rPr>
+          <w:rFonts w:ascii="Consolas" w:eastAsia="Times New Roman" w:hAnsi="Consolas" w:cs="Times New Roman"/>
+          <w:color w:val="D4D4D4"/>
+          <w:sz w:val="21"/>
+          <w:szCs w:val="21"/>
+          <w:lang w:val="en-ZA" w:eastAsia="pt-BR"/>
+        </w:rPr>
+        <w:t>.</w:t>
+      </w:r>
+      <w:r>
+        <w:rPr>
+          <w:rFonts w:ascii="Consolas" w:eastAsia="Times New Roman" w:hAnsi="Consolas" w:cs="Times New Roman"/>
+          <w:color w:val="9CDCFE"/>
+          <w:sz w:val="21"/>
+          <w:szCs w:val="21"/>
+          <w:lang w:val="en-ZA" w:eastAsia="pt-BR"/>
+        </w:rPr>
+        <w:t>userService</w:t>
+      </w:r>
+      <w:r>
+        <w:rPr>
+          <w:rFonts w:ascii="Consolas" w:eastAsia="Times New Roman" w:hAnsi="Consolas" w:cs="Times New Roman"/>
+          <w:color w:val="D4D4D4"/>
+          <w:sz w:val="21"/>
+          <w:szCs w:val="21"/>
+          <w:lang w:val="en-ZA" w:eastAsia="pt-BR"/>
+        </w:rPr>
+        <w:t>.</w:t>
+      </w:r>
+      <w:r>
+        <w:rPr>
+          <w:rFonts w:ascii="Consolas" w:eastAsia="Times New Roman" w:hAnsi="Consolas" w:cs="Times New Roman"/>
+          <w:color w:val="DCDCAA"/>
+          <w:sz w:val="21"/>
+          <w:szCs w:val="21"/>
+          <w:lang w:val="en-ZA" w:eastAsia="pt-BR"/>
+        </w:rPr>
+        <w:t>isLogged</w:t>
+      </w:r>
+      <w:r>
+        <w:rPr>
+          <w:rFonts w:ascii="Consolas" w:eastAsia="Times New Roman" w:hAnsi="Consolas" w:cs="Times New Roman"/>
+          <w:color w:val="D4D4D4"/>
+          <w:sz w:val="21"/>
+          <w:szCs w:val="21"/>
+          <w:lang w:val="en-ZA" w:eastAsia="pt-BR"/>
+        </w:rPr>
+        <w:t>(</w:t>
+      </w:r>
+      <w:proofErr w:type="gramStart"/>
+      <w:r>
+        <w:rPr>
+          <w:rFonts w:ascii="Consolas" w:eastAsia="Times New Roman" w:hAnsi="Consolas" w:cs="Times New Roman"/>
+          <w:color w:val="D4D4D4"/>
+          <w:sz w:val="21"/>
+          <w:szCs w:val="21"/>
+          <w:lang w:val="en-ZA" w:eastAsia="pt-BR"/>
+        </w:rPr>
+        <w:t>)){</w:t>
+      </w:r>
+      <w:proofErr w:type="gramEnd"/>
+    </w:p>
+    <w:p>
+      <w:pPr>
+        <w:shd w:val="clear" w:color="auto" w:fill="1E1E1E"/>
+        <w:spacing w:after="0" w:line="285" w:lineRule="atLeast"/>
+        <w:rPr>
+          <w:rFonts w:ascii="Consolas" w:eastAsia="Times New Roman" w:hAnsi="Consolas" w:cs="Times New Roman"/>
+          <w:color w:val="D4D4D4"/>
+          <w:sz w:val="21"/>
+          <w:szCs w:val="21"/>
+          <w:lang w:val="en-ZA" w:eastAsia="pt-BR"/>
+        </w:rPr>
+      </w:pPr>
+      <w:r>
+        <w:rPr>
+          <w:rFonts w:ascii="Consolas" w:eastAsia="Times New Roman" w:hAnsi="Consolas" w:cs="Times New Roman"/>
+          <w:color w:val="D4D4D4"/>
+          <w:sz w:val="21"/>
+          <w:szCs w:val="21"/>
+          <w:lang w:val="en-ZA" w:eastAsia="pt-BR"/>
+        </w:rPr>
+        <w:t>      </w:t>
+      </w:r>
+      <w:r>
+        <w:rPr>
+          <w:rFonts w:ascii="Consolas" w:eastAsia="Times New Roman" w:hAnsi="Consolas" w:cs="Times New Roman"/>
+          <w:color w:val="569CD6"/>
+          <w:sz w:val="21"/>
+          <w:szCs w:val="21"/>
+          <w:lang w:val="en-ZA" w:eastAsia="pt-BR"/>
+        </w:rPr>
+        <w:t>this</w:t>
+      </w:r>
+      <w:r>
+        <w:rPr>
+          <w:rFonts w:ascii="Consolas" w:eastAsia="Times New Roman" w:hAnsi="Consolas" w:cs="Times New Roman"/>
+          <w:color w:val="D4D4D4"/>
+          <w:sz w:val="21"/>
+          <w:szCs w:val="21"/>
+          <w:lang w:val="en-ZA" w:eastAsia="pt-BR"/>
+        </w:rPr>
+        <w:t>.</w:t>
+      </w:r>
+      <w:r>
+        <w:rPr>
+          <w:rFonts w:ascii="Consolas" w:eastAsia="Times New Roman" w:hAnsi="Consolas" w:cs="Times New Roman"/>
+          <w:color w:val="9CDCFE"/>
+          <w:sz w:val="21"/>
+          <w:szCs w:val="21"/>
+          <w:lang w:val="en-ZA" w:eastAsia="pt-BR"/>
+        </w:rPr>
+        <w:t>router</w:t>
+      </w:r>
+      <w:r>
+        <w:rPr>
+          <w:rFonts w:ascii="Consolas" w:eastAsia="Times New Roman" w:hAnsi="Consolas" w:cs="Times New Roman"/>
+          <w:color w:val="D4D4D4"/>
+          <w:sz w:val="21"/>
+          <w:szCs w:val="21"/>
+          <w:lang w:val="en-ZA" w:eastAsia="pt-BR"/>
+        </w:rPr>
+        <w:t>.</w:t>
+      </w:r>
+      <w:r>
+        <w:rPr>
+          <w:rFonts w:ascii="Consolas" w:eastAsia="Times New Roman" w:hAnsi="Consolas" w:cs="Times New Roman"/>
+          <w:color w:val="DCDCAA"/>
+          <w:sz w:val="21"/>
+          <w:szCs w:val="21"/>
+          <w:lang w:val="en-ZA" w:eastAsia="pt-BR"/>
+        </w:rPr>
+        <w:t>navigate</w:t>
+      </w:r>
+      <w:r>
+        <w:rPr>
+          <w:rFonts w:ascii="Consolas" w:eastAsia="Times New Roman" w:hAnsi="Consolas" w:cs="Times New Roman"/>
+          <w:color w:val="D4D4D4"/>
+          <w:sz w:val="21"/>
+          <w:szCs w:val="21"/>
+          <w:lang w:val="en-ZA" w:eastAsia="pt-BR"/>
+        </w:rPr>
+        <w:t>([</w:t>
+      </w:r>
+      <w:r>
+        <w:rPr>
+          <w:rFonts w:ascii="Consolas" w:eastAsia="Times New Roman" w:hAnsi="Consolas" w:cs="Times New Roman"/>
+          <w:color w:val="CE9178"/>
+          <w:sz w:val="21"/>
+          <w:szCs w:val="21"/>
+          <w:lang w:val="en-ZA" w:eastAsia="pt-BR"/>
+        </w:rPr>
+        <w:t>'user'</w:t>
+      </w:r>
+      <w:r>
+        <w:rPr>
+          <w:rFonts w:ascii="Consolas" w:eastAsia="Times New Roman" w:hAnsi="Consolas" w:cs="Times New Roman"/>
+          <w:color w:val="D4D4D4"/>
+          <w:sz w:val="21"/>
+          <w:szCs w:val="21"/>
+          <w:lang w:val="en-ZA" w:eastAsia="pt-BR"/>
+        </w:rPr>
+        <w:t>, </w:t>
+      </w:r>
+      <w:r>
+        <w:rPr>
+          <w:rFonts w:ascii="Consolas" w:eastAsia="Times New Roman" w:hAnsi="Consolas" w:cs="Times New Roman"/>
+          <w:color w:val="569CD6"/>
+          <w:sz w:val="21"/>
+          <w:szCs w:val="21"/>
+          <w:lang w:val="en-ZA" w:eastAsia="pt-BR"/>
+        </w:rPr>
+        <w:t>this</w:t>
+      </w:r>
+      <w:r>
+        <w:rPr>
+          <w:rFonts w:ascii="Consolas" w:eastAsia="Times New Roman" w:hAnsi="Consolas" w:cs="Times New Roman"/>
+          <w:color w:val="D4D4D4"/>
+          <w:sz w:val="21"/>
+          <w:szCs w:val="21"/>
+          <w:lang w:val="en-ZA" w:eastAsia="pt-BR"/>
+        </w:rPr>
+        <w:t>.</w:t>
+      </w:r>
+      <w:r>
+        <w:rPr>
+          <w:rFonts w:ascii="Consolas" w:eastAsia="Times New Roman" w:hAnsi="Consolas" w:cs="Times New Roman"/>
+          <w:color w:val="9CDCFE"/>
+          <w:sz w:val="21"/>
+          <w:szCs w:val="21"/>
+          <w:lang w:val="en-ZA" w:eastAsia="pt-BR"/>
+        </w:rPr>
+        <w:t>userService</w:t>
+      </w:r>
+      <w:r>
+        <w:rPr>
+          <w:rFonts w:ascii="Consolas" w:eastAsia="Times New Roman" w:hAnsi="Consolas" w:cs="Times New Roman"/>
+          <w:color w:val="D4D4D4"/>
+          <w:sz w:val="21"/>
+          <w:szCs w:val="21"/>
+          <w:lang w:val="en-ZA" w:eastAsia="pt-BR"/>
+        </w:rPr>
+        <w:t>.</w:t>
+      </w:r>
+      <w:r>
+        <w:rPr>
+          <w:rFonts w:ascii="Consolas" w:eastAsia="Times New Roman" w:hAnsi="Consolas" w:cs="Times New Roman"/>
+          <w:color w:val="DCDCAA"/>
+          <w:sz w:val="21"/>
+          <w:szCs w:val="21"/>
+          <w:lang w:val="en-ZA" w:eastAsia="pt-BR"/>
+        </w:rPr>
+        <w:t>getUserName</w:t>
+      </w:r>
+      <w:r>
+        <w:rPr>
+          <w:rFonts w:ascii="Consolas" w:eastAsia="Times New Roman" w:hAnsi="Consolas" w:cs="Times New Roman"/>
+          <w:color w:val="D4D4D4"/>
+          <w:sz w:val="21"/>
+          <w:szCs w:val="21"/>
+          <w:lang w:val="en-ZA" w:eastAsia="pt-BR"/>
+        </w:rPr>
+        <w:t>()])</w:t>
+      </w:r>
+    </w:p>
+    <w:p>
+      <w:pPr>
+        <w:shd w:val="clear" w:color="auto" w:fill="1E1E1E"/>
+        <w:spacing w:after="0" w:line="285" w:lineRule="atLeast"/>
+        <w:rPr>
+          <w:rFonts w:ascii="Consolas" w:eastAsia="Times New Roman" w:hAnsi="Consolas" w:cs="Times New Roman"/>
+          <w:color w:val="D4D4D4"/>
+          <w:sz w:val="21"/>
+          <w:szCs w:val="21"/>
+          <w:lang w:eastAsia="pt-BR"/>
+        </w:rPr>
+      </w:pPr>
+      <w:r>
+        <w:rPr>
+          <w:rFonts w:ascii="Consolas" w:eastAsia="Times New Roman" w:hAnsi="Consolas" w:cs="Times New Roman"/>
+          <w:color w:val="D4D4D4"/>
+          <w:sz w:val="21"/>
+          <w:szCs w:val="21"/>
+          <w:lang w:val="en-ZA" w:eastAsia="pt-BR"/>
+        </w:rPr>
+        <w:t>      </w:t>
+      </w:r>
+      <w:r>
+        <w:rPr>
+          <w:rFonts w:ascii="Consolas" w:eastAsia="Times New Roman" w:hAnsi="Consolas" w:cs="Times New Roman"/>
+          <w:color w:val="C586C0"/>
+          <w:sz w:val="21"/>
+          <w:szCs w:val="21"/>
+          <w:lang w:eastAsia="pt-BR"/>
+        </w:rPr>
+        <w:t>return</w:t>
+      </w:r>
+      <w:r>
+        <w:rPr>
+          <w:rFonts w:ascii="Consolas" w:eastAsia="Times New Roman" w:hAnsi="Consolas" w:cs="Times New Roman"/>
+          <w:color w:val="D4D4D4"/>
+          <w:sz w:val="21"/>
+          <w:szCs w:val="21"/>
+          <w:lang w:eastAsia="pt-BR"/>
+        </w:rPr>
+        <w:t> </w:t>
+      </w:r>
+      <w:r>
+        <w:rPr>
+          <w:rFonts w:ascii="Consolas" w:eastAsia="Times New Roman" w:hAnsi="Consolas" w:cs="Times New Roman"/>
+          <w:color w:val="569CD6"/>
+          <w:sz w:val="21"/>
+          <w:szCs w:val="21"/>
+          <w:lang w:eastAsia="pt-BR"/>
+        </w:rPr>
+        <w:t>false</w:t>
+      </w:r>
+      <w:r>
+        <w:rPr>
+          <w:rFonts w:ascii="Consolas" w:eastAsia="Times New Roman" w:hAnsi="Consolas" w:cs="Times New Roman"/>
+          <w:color w:val="D4D4D4"/>
+          <w:sz w:val="21"/>
+          <w:szCs w:val="21"/>
+          <w:lang w:eastAsia="pt-BR"/>
+        </w:rPr>
+        <w:t>;</w:t>
+      </w:r>
+    </w:p>
+    <w:p>
+      <w:pPr>
+        <w:shd w:val="clear" w:color="auto" w:fill="1E1E1E"/>
+        <w:spacing w:after="0" w:line="285" w:lineRule="atLeast"/>
+        <w:rPr>
+          <w:rFonts w:ascii="Consolas" w:eastAsia="Times New Roman" w:hAnsi="Consolas" w:cs="Times New Roman"/>
+          <w:color w:val="D4D4D4"/>
+          <w:sz w:val="21"/>
+          <w:szCs w:val="21"/>
+          <w:lang w:eastAsia="pt-BR"/>
+        </w:rPr>
+      </w:pPr>
+      <w:r>
+        <w:rPr>
+          <w:rFonts w:ascii="Consolas" w:eastAsia="Times New Roman" w:hAnsi="Consolas" w:cs="Times New Roman"/>
+          <w:color w:val="D4D4D4"/>
+          <w:sz w:val="21"/>
+          <w:szCs w:val="21"/>
+          <w:lang w:eastAsia="pt-BR"/>
+        </w:rPr>
+        <w:t>    }</w:t>
+      </w:r>
+    </w:p>
+    <w:p>
+      <w:pPr>
+        <w:shd w:val="clear" w:color="auto" w:fill="1E1E1E"/>
+        <w:spacing w:after="0" w:line="285" w:lineRule="atLeast"/>
+        <w:rPr>
+          <w:rFonts w:ascii="Consolas" w:eastAsia="Times New Roman" w:hAnsi="Consolas" w:cs="Times New Roman"/>
+          <w:color w:val="D4D4D4"/>
+          <w:sz w:val="21"/>
+          <w:szCs w:val="21"/>
+          <w:lang w:eastAsia="pt-BR"/>
+        </w:rPr>
+      </w:pPr>
+    </w:p>
+    <w:p>
+      <w:pPr>
+        <w:shd w:val="clear" w:color="auto" w:fill="1E1E1E"/>
+        <w:spacing w:after="0" w:line="285" w:lineRule="atLeast"/>
+        <w:rPr>
+          <w:rFonts w:ascii="Consolas" w:eastAsia="Times New Roman" w:hAnsi="Consolas" w:cs="Times New Roman"/>
+          <w:color w:val="D4D4D4"/>
+          <w:sz w:val="21"/>
+          <w:szCs w:val="21"/>
+          <w:lang w:eastAsia="pt-BR"/>
+        </w:rPr>
+      </w:pPr>
+      <w:r>
+        <w:rPr>
+          <w:rFonts w:ascii="Consolas" w:eastAsia="Times New Roman" w:hAnsi="Consolas" w:cs="Times New Roman"/>
+          <w:color w:val="D4D4D4"/>
+          <w:sz w:val="21"/>
+          <w:szCs w:val="21"/>
+          <w:lang w:eastAsia="pt-BR"/>
+        </w:rPr>
+        <w:t>    </w:t>
+      </w:r>
+      <w:r>
+        <w:rPr>
+          <w:rFonts w:ascii="Consolas" w:eastAsia="Times New Roman" w:hAnsi="Consolas" w:cs="Times New Roman"/>
+          <w:color w:val="C586C0"/>
+          <w:sz w:val="21"/>
+          <w:szCs w:val="21"/>
+          <w:lang w:eastAsia="pt-BR"/>
+        </w:rPr>
+        <w:t>return</w:t>
+      </w:r>
+      <w:r>
+        <w:rPr>
+          <w:rFonts w:ascii="Consolas" w:eastAsia="Times New Roman" w:hAnsi="Consolas" w:cs="Times New Roman"/>
+          <w:color w:val="D4D4D4"/>
+          <w:sz w:val="21"/>
+          <w:szCs w:val="21"/>
+          <w:lang w:eastAsia="pt-BR"/>
+        </w:rPr>
+        <w:t> </w:t>
+      </w:r>
+      <w:r>
+        <w:rPr>
+          <w:rFonts w:ascii="Consolas" w:eastAsia="Times New Roman" w:hAnsi="Consolas" w:cs="Times New Roman"/>
+          <w:color w:val="569CD6"/>
+          <w:sz w:val="21"/>
+          <w:szCs w:val="21"/>
+          <w:lang w:eastAsia="pt-BR"/>
+        </w:rPr>
+        <w:t>true</w:t>
+      </w:r>
+      <w:r>
+        <w:rPr>
+          <w:rFonts w:ascii="Consolas" w:eastAsia="Times New Roman" w:hAnsi="Consolas" w:cs="Times New Roman"/>
+          <w:color w:val="D4D4D4"/>
+          <w:sz w:val="21"/>
+          <w:szCs w:val="21"/>
+          <w:lang w:eastAsia="pt-BR"/>
+        </w:rPr>
+        <w:t>;</w:t>
+      </w:r>
+    </w:p>
+    <w:p>
+      <w:pPr>
+        <w:shd w:val="clear" w:color="auto" w:fill="1E1E1E"/>
+        <w:spacing w:after="0" w:line="285" w:lineRule="atLeast"/>
+        <w:rPr>
+          <w:rFonts w:ascii="Consolas" w:eastAsia="Times New Roman" w:hAnsi="Consolas" w:cs="Times New Roman"/>
+          <w:color w:val="D4D4D4"/>
+          <w:sz w:val="21"/>
+          <w:szCs w:val="21"/>
+          <w:lang w:eastAsia="pt-BR"/>
+        </w:rPr>
+      </w:pPr>
+      <w:r>
+        <w:rPr>
+          <w:rFonts w:ascii="Consolas" w:eastAsia="Times New Roman" w:hAnsi="Consolas" w:cs="Times New Roman"/>
+          <w:color w:val="D4D4D4"/>
+          <w:sz w:val="21"/>
+          <w:szCs w:val="21"/>
+          <w:lang w:eastAsia="pt-BR"/>
+        </w:rPr>
+        <w:t>  }</w:t>
+      </w:r>
+    </w:p>
     <w:p/>
     <w:p>
-      <w:pPr>
-        <w:shd w:val="clear" w:color="auto" w:fill="1E1E1E"/>
-        <w:spacing w:after="0" w:line="285" w:lineRule="atLeast"/>
-        <w:rPr>
-          <w:rFonts w:ascii="Consolas" w:eastAsia="Times New Roman" w:hAnsi="Consolas" w:cs="Times New Roman"/>
-          <w:color w:val="808080"/>
-          <w:sz w:val="21"/>
-          <w:szCs w:val="21"/>
-          <w:lang w:eastAsia="pt-BR"/>
-        </w:rPr>
-      </w:pPr>
-      <w:r>
-        <w:rPr>
-          <w:rFonts w:ascii="Consolas" w:eastAsia="Times New Roman" w:hAnsi="Consolas" w:cs="Times New Roman"/>
-          <w:color w:val="808080"/>
-          <w:sz w:val="21"/>
-          <w:szCs w:val="21"/>
-          <w:lang w:eastAsia="pt-BR"/>
-        </w:rPr>
-        <w:t>&lt;</w:t>
-      </w:r>
+      <w:r>
+        <w:t xml:space="preserve">Agora precisa ser implementado o </w:t>
+      </w:r>
+      <w:r>
+        <w:rPr>
+          <w:b/>
+          <w:bCs/>
+        </w:rPr>
+        <w:t>getUserName</w:t>
+      </w:r>
+      <w:r>
+        <w:t xml:space="preserve"> para trazer o nome do usuário para qual a página vai carregar, precisamos trazer esse nome em uma propriedade do nosso TS responsável pelo login. Para isso é criado uma propriedade </w:t>
+      </w:r>
+      <w:r>
+        <w:rPr>
+          <w:b/>
+          <w:bCs/>
+        </w:rPr>
+        <w:t>userName</w:t>
+      </w:r>
+      <w:r>
+        <w:t xml:space="preserve"> do tipo string</w:t>
+      </w:r>
+      <w:r>
+        <w:t xml:space="preserve"> e o método para obter esse valor retornando o userName.</w:t>
+      </w:r>
+    </w:p>
+    <w:p>
+      <w:pPr>
+        <w:shd w:val="clear" w:color="auto" w:fill="1E1E1E"/>
+        <w:spacing w:after="0" w:line="285" w:lineRule="atLeast"/>
+        <w:rPr>
+          <w:rFonts w:ascii="Consolas" w:eastAsia="Times New Roman" w:hAnsi="Consolas" w:cs="Times New Roman"/>
+          <w:color w:val="D4D4D4"/>
+          <w:sz w:val="21"/>
+          <w:szCs w:val="21"/>
+          <w:lang w:val="en-ZA" w:eastAsia="pt-BR"/>
+        </w:rPr>
+      </w:pPr>
       <w:r>
         <w:rPr>
           <w:rFonts w:ascii="Consolas" w:eastAsia="Times New Roman" w:hAnsi="Consolas" w:cs="Times New Roman"/>
           <w:color w:val="569CD6"/>
           <w:sz w:val="21"/>
           <w:szCs w:val="21"/>
-          <w:lang w:eastAsia="pt-BR"/>
-        </w:rPr>
-        <w:t>a</w:t>
-      </w:r>
-      <w:r>
-        <w:rPr>
-          <w:rFonts w:ascii="Consolas" w:eastAsia="Times New Roman" w:hAnsi="Consolas" w:cs="Times New Roman"/>
-          <w:color w:val="D4D4D4"/>
-          <w:sz w:val="21"/>
-          <w:szCs w:val="21"/>
-          <w:lang w:eastAsia="pt-BR"/>
+          <w:lang w:val="en-ZA" w:eastAsia="pt-BR"/>
+        </w:rPr>
+        <w:t>private</w:t>
+      </w:r>
+      <w:r>
+        <w:rPr>
+          <w:rFonts w:ascii="Consolas" w:eastAsia="Times New Roman" w:hAnsi="Consolas" w:cs="Times New Roman"/>
+          <w:color w:val="D4D4D4"/>
+          <w:sz w:val="21"/>
+          <w:szCs w:val="21"/>
+          <w:lang w:val="en-ZA" w:eastAsia="pt-BR"/>
         </w:rPr>
         <w:t> </w:t>
       </w:r>
@@ -19377,19 +21531,944 @@
           <w:color w:val="9CDCFE"/>
           <w:sz w:val="21"/>
           <w:szCs w:val="21"/>
-          <w:lang w:eastAsia="pt-BR"/>
-        </w:rPr>
-        <w:t>(click)</w:t>
-      </w:r>
-      <w:r>
-        <w:rPr>
-          <w:rFonts w:ascii="Consolas" w:eastAsia="Times New Roman" w:hAnsi="Consolas" w:cs="Times New Roman"/>
-          <w:color w:val="D4D4D4"/>
-          <w:sz w:val="21"/>
-          <w:szCs w:val="21"/>
-          <w:lang w:eastAsia="pt-BR"/>
-        </w:rPr>
-        <w:t>=</w:t>
+          <w:lang w:val="en-ZA" w:eastAsia="pt-BR"/>
+        </w:rPr>
+        <w:t>userName</w:t>
+      </w:r>
+      <w:r>
+        <w:rPr>
+          <w:rFonts w:ascii="Consolas" w:eastAsia="Times New Roman" w:hAnsi="Consolas" w:cs="Times New Roman"/>
+          <w:color w:val="D4D4D4"/>
+          <w:sz w:val="21"/>
+          <w:szCs w:val="21"/>
+          <w:lang w:val="en-ZA" w:eastAsia="pt-BR"/>
+        </w:rPr>
+        <w:t>: </w:t>
+      </w:r>
+      <w:r>
+        <w:rPr>
+          <w:rFonts w:ascii="Consolas" w:eastAsia="Times New Roman" w:hAnsi="Consolas" w:cs="Times New Roman"/>
+          <w:color w:val="4EC9B0"/>
+          <w:sz w:val="21"/>
+          <w:szCs w:val="21"/>
+          <w:lang w:val="en-ZA" w:eastAsia="pt-BR"/>
+        </w:rPr>
+        <w:t>string</w:t>
+      </w:r>
+      <w:r>
+        <w:rPr>
+          <w:rFonts w:ascii="Consolas" w:eastAsia="Times New Roman" w:hAnsi="Consolas" w:cs="Times New Roman"/>
+          <w:color w:val="D4D4D4"/>
+          <w:sz w:val="21"/>
+          <w:szCs w:val="21"/>
+          <w:lang w:val="en-ZA" w:eastAsia="pt-BR"/>
+        </w:rPr>
+        <w:t>;</w:t>
+      </w:r>
+    </w:p>
+    <w:p>
+      <w:pPr>
+        <w:shd w:val="clear" w:color="auto" w:fill="1E1E1E"/>
+        <w:spacing w:after="0" w:line="285" w:lineRule="atLeast"/>
+        <w:rPr>
+          <w:rFonts w:ascii="Consolas" w:eastAsia="Times New Roman" w:hAnsi="Consolas" w:cs="Times New Roman"/>
+          <w:color w:val="D4D4D4"/>
+          <w:sz w:val="21"/>
+          <w:szCs w:val="21"/>
+          <w:lang w:val="en-ZA" w:eastAsia="pt-BR"/>
+        </w:rPr>
+      </w:pPr>
+    </w:p>
+    <w:p>
+      <w:pPr>
+        <w:shd w:val="clear" w:color="auto" w:fill="1E1E1E"/>
+        <w:spacing w:after="0" w:line="285" w:lineRule="atLeast"/>
+        <w:rPr>
+          <w:rFonts w:ascii="Consolas" w:eastAsia="Times New Roman" w:hAnsi="Consolas" w:cs="Times New Roman"/>
+          <w:color w:val="D4D4D4"/>
+          <w:sz w:val="21"/>
+          <w:szCs w:val="21"/>
+          <w:lang w:val="en-ZA" w:eastAsia="pt-BR"/>
+        </w:rPr>
+      </w:pPr>
+      <w:r>
+        <w:rPr>
+          <w:rFonts w:ascii="Consolas" w:eastAsia="Times New Roman" w:hAnsi="Consolas" w:cs="Times New Roman"/>
+          <w:color w:val="D4D4D4"/>
+          <w:sz w:val="21"/>
+          <w:szCs w:val="21"/>
+          <w:lang w:val="en-ZA" w:eastAsia="pt-BR"/>
+        </w:rPr>
+        <w:t> </w:t>
+      </w:r>
+      <w:r>
+        <w:rPr>
+          <w:rFonts w:ascii="Consolas" w:eastAsia="Times New Roman" w:hAnsi="Consolas" w:cs="Times New Roman"/>
+          <w:color w:val="DCDCAA"/>
+          <w:sz w:val="21"/>
+          <w:szCs w:val="21"/>
+          <w:lang w:val="en-ZA" w:eastAsia="pt-BR"/>
+        </w:rPr>
+        <w:t>getUserName</w:t>
+      </w:r>
+      <w:r>
+        <w:rPr>
+          <w:rFonts w:ascii="Consolas" w:eastAsia="Times New Roman" w:hAnsi="Consolas" w:cs="Times New Roman"/>
+          <w:color w:val="D4D4D4"/>
+          <w:sz w:val="21"/>
+          <w:szCs w:val="21"/>
+          <w:lang w:val="en-ZA" w:eastAsia="pt-BR"/>
+        </w:rPr>
+        <w:t>(</w:t>
+      </w:r>
+      <w:proofErr w:type="gramStart"/>
+      <w:r>
+        <w:rPr>
+          <w:rFonts w:ascii="Consolas" w:eastAsia="Times New Roman" w:hAnsi="Consolas" w:cs="Times New Roman"/>
+          <w:color w:val="D4D4D4"/>
+          <w:sz w:val="21"/>
+          <w:szCs w:val="21"/>
+          <w:lang w:val="en-ZA" w:eastAsia="pt-BR"/>
+        </w:rPr>
+        <w:t>){</w:t>
+      </w:r>
+      <w:proofErr w:type="gramEnd"/>
+    </w:p>
+    <w:p>
+      <w:pPr>
+        <w:shd w:val="clear" w:color="auto" w:fill="1E1E1E"/>
+        <w:spacing w:after="0" w:line="285" w:lineRule="atLeast"/>
+        <w:rPr>
+          <w:rFonts w:ascii="Consolas" w:eastAsia="Times New Roman" w:hAnsi="Consolas" w:cs="Times New Roman"/>
+          <w:color w:val="D4D4D4"/>
+          <w:sz w:val="21"/>
+          <w:szCs w:val="21"/>
+          <w:lang w:val="en-ZA" w:eastAsia="pt-BR"/>
+        </w:rPr>
+      </w:pPr>
+      <w:r>
+        <w:rPr>
+          <w:rFonts w:ascii="Consolas" w:eastAsia="Times New Roman" w:hAnsi="Consolas" w:cs="Times New Roman"/>
+          <w:color w:val="D4D4D4"/>
+          <w:sz w:val="21"/>
+          <w:szCs w:val="21"/>
+          <w:lang w:val="en-ZA" w:eastAsia="pt-BR"/>
+        </w:rPr>
+        <w:t>    </w:t>
+      </w:r>
+      <w:r>
+        <w:rPr>
+          <w:rFonts w:ascii="Consolas" w:eastAsia="Times New Roman" w:hAnsi="Consolas" w:cs="Times New Roman"/>
+          <w:color w:val="C586C0"/>
+          <w:sz w:val="21"/>
+          <w:szCs w:val="21"/>
+          <w:lang w:val="en-ZA" w:eastAsia="pt-BR"/>
+        </w:rPr>
+        <w:t>return</w:t>
+      </w:r>
+      <w:r>
+        <w:rPr>
+          <w:rFonts w:ascii="Consolas" w:eastAsia="Times New Roman" w:hAnsi="Consolas" w:cs="Times New Roman"/>
+          <w:color w:val="D4D4D4"/>
+          <w:sz w:val="21"/>
+          <w:szCs w:val="21"/>
+          <w:lang w:val="en-ZA" w:eastAsia="pt-BR"/>
+        </w:rPr>
+        <w:t> </w:t>
+      </w:r>
+      <w:r>
+        <w:rPr>
+          <w:rFonts w:ascii="Consolas" w:eastAsia="Times New Roman" w:hAnsi="Consolas" w:cs="Times New Roman"/>
+          <w:color w:val="569CD6"/>
+          <w:sz w:val="21"/>
+          <w:szCs w:val="21"/>
+          <w:lang w:val="en-ZA" w:eastAsia="pt-BR"/>
+        </w:rPr>
+        <w:t>this</w:t>
+      </w:r>
+      <w:r>
+        <w:rPr>
+          <w:rFonts w:ascii="Consolas" w:eastAsia="Times New Roman" w:hAnsi="Consolas" w:cs="Times New Roman"/>
+          <w:color w:val="D4D4D4"/>
+          <w:sz w:val="21"/>
+          <w:szCs w:val="21"/>
+          <w:lang w:val="en-ZA" w:eastAsia="pt-BR"/>
+        </w:rPr>
+        <w:t>.</w:t>
+      </w:r>
+      <w:r>
+        <w:rPr>
+          <w:rFonts w:ascii="Consolas" w:eastAsia="Times New Roman" w:hAnsi="Consolas" w:cs="Times New Roman"/>
+          <w:color w:val="9CDCFE"/>
+          <w:sz w:val="21"/>
+          <w:szCs w:val="21"/>
+          <w:lang w:val="en-ZA" w:eastAsia="pt-BR"/>
+        </w:rPr>
+        <w:t>userName</w:t>
+      </w:r>
+      <w:r>
+        <w:rPr>
+          <w:rFonts w:ascii="Consolas" w:eastAsia="Times New Roman" w:hAnsi="Consolas" w:cs="Times New Roman"/>
+          <w:color w:val="D4D4D4"/>
+          <w:sz w:val="21"/>
+          <w:szCs w:val="21"/>
+          <w:lang w:val="en-ZA" w:eastAsia="pt-BR"/>
+        </w:rPr>
+        <w:t>;</w:t>
+      </w:r>
+    </w:p>
+    <w:p>
+      <w:pPr>
+        <w:shd w:val="clear" w:color="auto" w:fill="1E1E1E"/>
+        <w:spacing w:after="0" w:line="285" w:lineRule="atLeast"/>
+        <w:rPr>
+          <w:rFonts w:ascii="Consolas" w:eastAsia="Times New Roman" w:hAnsi="Consolas" w:cs="Times New Roman"/>
+          <w:color w:val="D4D4D4"/>
+          <w:sz w:val="21"/>
+          <w:szCs w:val="21"/>
+          <w:lang w:val="en-ZA" w:eastAsia="pt-BR"/>
+        </w:rPr>
+      </w:pPr>
+      <w:r>
+        <w:rPr>
+          <w:rFonts w:ascii="Consolas" w:eastAsia="Times New Roman" w:hAnsi="Consolas" w:cs="Times New Roman"/>
+          <w:color w:val="D4D4D4"/>
+          <w:sz w:val="21"/>
+          <w:szCs w:val="21"/>
+          <w:lang w:val="en-ZA" w:eastAsia="pt-BR"/>
+        </w:rPr>
+        <w:t> }</w:t>
+      </w:r>
+    </w:p>
+    <w:p>
+      <w:pPr>
+        <w:shd w:val="clear" w:color="auto" w:fill="1E1E1E"/>
+        <w:spacing w:after="0" w:line="285" w:lineRule="atLeast"/>
+        <w:rPr>
+          <w:rFonts w:ascii="Consolas" w:eastAsia="Times New Roman" w:hAnsi="Consolas" w:cs="Times New Roman"/>
+          <w:color w:val="D4D4D4"/>
+          <w:sz w:val="21"/>
+          <w:szCs w:val="21"/>
+          <w:lang w:val="en-ZA" w:eastAsia="pt-BR"/>
+        </w:rPr>
+      </w:pPr>
+    </w:p>
+    <w:p>
+      <w:pPr>
+        <w:rPr>
+          <w:lang w:val="en-ZA"/>
+        </w:rPr>
+      </w:pPr>
+    </w:p>
+    <w:p>
+      <w:r>
+        <w:t>Agora no método responsável p</w:t>
+      </w:r>
+      <w:r>
+        <w:t xml:space="preserve">or decodificar o token e trazer as informações podemos usar a </w:t>
+      </w:r>
+      <w:r>
+        <w:rPr>
+          <w:b/>
+          <w:bCs/>
+        </w:rPr>
+        <w:t>const</w:t>
+      </w:r>
+      <w:r>
+        <w:rPr>
+          <w:b/>
+          <w:bCs/>
+        </w:rPr>
+        <w:t xml:space="preserve"> user </w:t>
+      </w:r>
+      <w:r>
+        <w:t xml:space="preserve">com os dados decodificados e jogar a propriedade de </w:t>
+      </w:r>
+      <w:r>
+        <w:rPr>
+          <w:b/>
+          <w:bCs/>
+        </w:rPr>
+        <w:t>name</w:t>
+      </w:r>
+      <w:r>
+        <w:rPr>
+          <w:b/>
+          <w:bCs/>
+        </w:rPr>
+        <w:t xml:space="preserve"> </w:t>
+      </w:r>
+      <w:r>
+        <w:t xml:space="preserve">na propriedade criada </w:t>
+      </w:r>
+      <w:r>
+        <w:rPr>
+          <w:b/>
+          <w:bCs/>
+        </w:rPr>
+        <w:t>userName</w:t>
+      </w:r>
+      <w:r>
+        <w:t>.</w:t>
+      </w:r>
+    </w:p>
+    <w:p>
+      <w:pPr>
+        <w:shd w:val="clear" w:color="auto" w:fill="1E1E1E"/>
+        <w:spacing w:after="0" w:line="285" w:lineRule="atLeast"/>
+        <w:rPr>
+          <w:rFonts w:ascii="Consolas" w:eastAsia="Times New Roman" w:hAnsi="Consolas" w:cs="Times New Roman"/>
+          <w:color w:val="D4D4D4"/>
+          <w:sz w:val="21"/>
+          <w:szCs w:val="21"/>
+          <w:lang w:val="en-ZA" w:eastAsia="pt-BR"/>
+        </w:rPr>
+      </w:pPr>
+      <w:r>
+        <w:rPr>
+          <w:rFonts w:ascii="Consolas" w:eastAsia="Times New Roman" w:hAnsi="Consolas" w:cs="Times New Roman"/>
+          <w:color w:val="569CD6"/>
+          <w:sz w:val="21"/>
+          <w:szCs w:val="21"/>
+          <w:lang w:val="en-ZA" w:eastAsia="pt-BR"/>
+        </w:rPr>
+        <w:t>private</w:t>
+      </w:r>
+      <w:r>
+        <w:rPr>
+          <w:rFonts w:ascii="Consolas" w:eastAsia="Times New Roman" w:hAnsi="Consolas" w:cs="Times New Roman"/>
+          <w:color w:val="D4D4D4"/>
+          <w:sz w:val="21"/>
+          <w:szCs w:val="21"/>
+          <w:lang w:val="en-ZA" w:eastAsia="pt-BR"/>
+        </w:rPr>
+        <w:t> </w:t>
+      </w:r>
+      <w:r>
+        <w:rPr>
+          <w:rFonts w:ascii="Consolas" w:eastAsia="Times New Roman" w:hAnsi="Consolas" w:cs="Times New Roman"/>
+          <w:color w:val="DCDCAA"/>
+          <w:sz w:val="21"/>
+          <w:szCs w:val="21"/>
+          <w:lang w:val="en-ZA" w:eastAsia="pt-BR"/>
+        </w:rPr>
+        <w:t>decodeAndNotify</w:t>
+      </w:r>
+      <w:r>
+        <w:rPr>
+          <w:rFonts w:ascii="Consolas" w:eastAsia="Times New Roman" w:hAnsi="Consolas" w:cs="Times New Roman"/>
+          <w:color w:val="D4D4D4"/>
+          <w:sz w:val="21"/>
+          <w:szCs w:val="21"/>
+          <w:lang w:val="en-ZA" w:eastAsia="pt-BR"/>
+        </w:rPr>
+        <w:t>(</w:t>
+      </w:r>
+      <w:proofErr w:type="gramStart"/>
+      <w:r>
+        <w:rPr>
+          <w:rFonts w:ascii="Consolas" w:eastAsia="Times New Roman" w:hAnsi="Consolas" w:cs="Times New Roman"/>
+          <w:color w:val="D4D4D4"/>
+          <w:sz w:val="21"/>
+          <w:szCs w:val="21"/>
+          <w:lang w:val="en-ZA" w:eastAsia="pt-BR"/>
+        </w:rPr>
+        <w:t>){</w:t>
+      </w:r>
+      <w:proofErr w:type="gramEnd"/>
+    </w:p>
+    <w:p>
+      <w:pPr>
+        <w:shd w:val="clear" w:color="auto" w:fill="1E1E1E"/>
+        <w:spacing w:after="0" w:line="285" w:lineRule="atLeast"/>
+        <w:rPr>
+          <w:rFonts w:ascii="Consolas" w:eastAsia="Times New Roman" w:hAnsi="Consolas" w:cs="Times New Roman"/>
+          <w:color w:val="D4D4D4"/>
+          <w:sz w:val="21"/>
+          <w:szCs w:val="21"/>
+          <w:lang w:val="en-ZA" w:eastAsia="pt-BR"/>
+        </w:rPr>
+      </w:pPr>
+      <w:r>
+        <w:rPr>
+          <w:rFonts w:ascii="Consolas" w:eastAsia="Times New Roman" w:hAnsi="Consolas" w:cs="Times New Roman"/>
+          <w:color w:val="D4D4D4"/>
+          <w:sz w:val="21"/>
+          <w:szCs w:val="21"/>
+          <w:lang w:val="en-ZA" w:eastAsia="pt-BR"/>
+        </w:rPr>
+        <w:t>    </w:t>
+      </w:r>
+      <w:r>
+        <w:rPr>
+          <w:rFonts w:ascii="Consolas" w:eastAsia="Times New Roman" w:hAnsi="Consolas" w:cs="Times New Roman"/>
+          <w:color w:val="569CD6"/>
+          <w:sz w:val="21"/>
+          <w:szCs w:val="21"/>
+          <w:lang w:val="en-ZA" w:eastAsia="pt-BR"/>
+        </w:rPr>
+        <w:t>const</w:t>
+      </w:r>
+      <w:r>
+        <w:rPr>
+          <w:rFonts w:ascii="Consolas" w:eastAsia="Times New Roman" w:hAnsi="Consolas" w:cs="Times New Roman"/>
+          <w:color w:val="D4D4D4"/>
+          <w:sz w:val="21"/>
+          <w:szCs w:val="21"/>
+          <w:lang w:val="en-ZA" w:eastAsia="pt-BR"/>
+        </w:rPr>
+        <w:t> </w:t>
+      </w:r>
+      <w:r>
+        <w:rPr>
+          <w:rFonts w:ascii="Consolas" w:eastAsia="Times New Roman" w:hAnsi="Consolas" w:cs="Times New Roman"/>
+          <w:color w:val="4FC1FF"/>
+          <w:sz w:val="21"/>
+          <w:szCs w:val="21"/>
+          <w:lang w:val="en-ZA" w:eastAsia="pt-BR"/>
+        </w:rPr>
+        <w:t>token</w:t>
+      </w:r>
+      <w:r>
+        <w:rPr>
+          <w:rFonts w:ascii="Consolas" w:eastAsia="Times New Roman" w:hAnsi="Consolas" w:cs="Times New Roman"/>
+          <w:color w:val="D4D4D4"/>
+          <w:sz w:val="21"/>
+          <w:szCs w:val="21"/>
+          <w:lang w:val="en-ZA" w:eastAsia="pt-BR"/>
+        </w:rPr>
+        <w:t> = </w:t>
+      </w:r>
+      <w:r>
+        <w:rPr>
+          <w:rFonts w:ascii="Consolas" w:eastAsia="Times New Roman" w:hAnsi="Consolas" w:cs="Times New Roman"/>
+          <w:color w:val="569CD6"/>
+          <w:sz w:val="21"/>
+          <w:szCs w:val="21"/>
+          <w:lang w:val="en-ZA" w:eastAsia="pt-BR"/>
+        </w:rPr>
+        <w:t>this</w:t>
+      </w:r>
+      <w:r>
+        <w:rPr>
+          <w:rFonts w:ascii="Consolas" w:eastAsia="Times New Roman" w:hAnsi="Consolas" w:cs="Times New Roman"/>
+          <w:color w:val="D4D4D4"/>
+          <w:sz w:val="21"/>
+          <w:szCs w:val="21"/>
+          <w:lang w:val="en-ZA" w:eastAsia="pt-BR"/>
+        </w:rPr>
+        <w:t>.</w:t>
+      </w:r>
+      <w:r>
+        <w:rPr>
+          <w:rFonts w:ascii="Consolas" w:eastAsia="Times New Roman" w:hAnsi="Consolas" w:cs="Times New Roman"/>
+          <w:color w:val="9CDCFE"/>
+          <w:sz w:val="21"/>
+          <w:szCs w:val="21"/>
+          <w:lang w:val="en-ZA" w:eastAsia="pt-BR"/>
+        </w:rPr>
+        <w:t>tokenService</w:t>
+      </w:r>
+      <w:r>
+        <w:rPr>
+          <w:rFonts w:ascii="Consolas" w:eastAsia="Times New Roman" w:hAnsi="Consolas" w:cs="Times New Roman"/>
+          <w:color w:val="D4D4D4"/>
+          <w:sz w:val="21"/>
+          <w:szCs w:val="21"/>
+          <w:lang w:val="en-ZA" w:eastAsia="pt-BR"/>
+        </w:rPr>
+        <w:t>.</w:t>
+      </w:r>
+      <w:r>
+        <w:rPr>
+          <w:rFonts w:ascii="Consolas" w:eastAsia="Times New Roman" w:hAnsi="Consolas" w:cs="Times New Roman"/>
+          <w:color w:val="DCDCAA"/>
+          <w:sz w:val="21"/>
+          <w:szCs w:val="21"/>
+          <w:lang w:val="en-ZA" w:eastAsia="pt-BR"/>
+        </w:rPr>
+        <w:t>getToken</w:t>
+      </w:r>
+      <w:r>
+        <w:rPr>
+          <w:rFonts w:ascii="Consolas" w:eastAsia="Times New Roman" w:hAnsi="Consolas" w:cs="Times New Roman"/>
+          <w:color w:val="D4D4D4"/>
+          <w:sz w:val="21"/>
+          <w:szCs w:val="21"/>
+          <w:lang w:val="en-ZA" w:eastAsia="pt-BR"/>
+        </w:rPr>
+        <w:t>();</w:t>
+      </w:r>
+    </w:p>
+    <w:p>
+      <w:pPr>
+        <w:shd w:val="clear" w:color="auto" w:fill="1E1E1E"/>
+        <w:spacing w:after="0" w:line="285" w:lineRule="atLeast"/>
+        <w:rPr>
+          <w:rFonts w:ascii="Consolas" w:eastAsia="Times New Roman" w:hAnsi="Consolas" w:cs="Times New Roman"/>
+          <w:color w:val="D4D4D4"/>
+          <w:sz w:val="21"/>
+          <w:szCs w:val="21"/>
+          <w:lang w:val="en-ZA" w:eastAsia="pt-BR"/>
+        </w:rPr>
+      </w:pPr>
+      <w:r>
+        <w:rPr>
+          <w:rFonts w:ascii="Consolas" w:eastAsia="Times New Roman" w:hAnsi="Consolas" w:cs="Times New Roman"/>
+          <w:color w:val="D4D4D4"/>
+          <w:sz w:val="21"/>
+          <w:szCs w:val="21"/>
+          <w:lang w:val="en-ZA" w:eastAsia="pt-BR"/>
+        </w:rPr>
+        <w:t>    </w:t>
+      </w:r>
+      <w:r>
+        <w:rPr>
+          <w:rFonts w:ascii="Consolas" w:eastAsia="Times New Roman" w:hAnsi="Consolas" w:cs="Times New Roman"/>
+          <w:color w:val="569CD6"/>
+          <w:sz w:val="21"/>
+          <w:szCs w:val="21"/>
+          <w:lang w:val="en-ZA" w:eastAsia="pt-BR"/>
+        </w:rPr>
+        <w:t>const</w:t>
+      </w:r>
+      <w:r>
+        <w:rPr>
+          <w:rFonts w:ascii="Consolas" w:eastAsia="Times New Roman" w:hAnsi="Consolas" w:cs="Times New Roman"/>
+          <w:color w:val="D4D4D4"/>
+          <w:sz w:val="21"/>
+          <w:szCs w:val="21"/>
+          <w:lang w:val="en-ZA" w:eastAsia="pt-BR"/>
+        </w:rPr>
+        <w:t> </w:t>
+      </w:r>
+      <w:r>
+        <w:rPr>
+          <w:rFonts w:ascii="Consolas" w:eastAsia="Times New Roman" w:hAnsi="Consolas" w:cs="Times New Roman"/>
+          <w:color w:val="4FC1FF"/>
+          <w:sz w:val="21"/>
+          <w:szCs w:val="21"/>
+          <w:lang w:val="en-ZA" w:eastAsia="pt-BR"/>
+        </w:rPr>
+        <w:t>user</w:t>
+      </w:r>
+      <w:r>
+        <w:rPr>
+          <w:rFonts w:ascii="Consolas" w:eastAsia="Times New Roman" w:hAnsi="Consolas" w:cs="Times New Roman"/>
+          <w:color w:val="D4D4D4"/>
+          <w:sz w:val="21"/>
+          <w:szCs w:val="21"/>
+          <w:lang w:val="en-ZA" w:eastAsia="pt-BR"/>
+        </w:rPr>
+        <w:t> = </w:t>
+      </w:r>
+      <w:r>
+        <w:rPr>
+          <w:rFonts w:ascii="Consolas" w:eastAsia="Times New Roman" w:hAnsi="Consolas" w:cs="Times New Roman"/>
+          <w:color w:val="DCDCAA"/>
+          <w:sz w:val="21"/>
+          <w:szCs w:val="21"/>
+          <w:lang w:val="en-ZA" w:eastAsia="pt-BR"/>
+        </w:rPr>
+        <w:t>jwt_decode</w:t>
+      </w:r>
+      <w:r>
+        <w:rPr>
+          <w:rFonts w:ascii="Consolas" w:eastAsia="Times New Roman" w:hAnsi="Consolas" w:cs="Times New Roman"/>
+          <w:color w:val="D4D4D4"/>
+          <w:sz w:val="21"/>
+          <w:szCs w:val="21"/>
+          <w:lang w:val="en-ZA" w:eastAsia="pt-BR"/>
+        </w:rPr>
+        <w:t>(</w:t>
+      </w:r>
+      <w:r>
+        <w:rPr>
+          <w:rFonts w:ascii="Consolas" w:eastAsia="Times New Roman" w:hAnsi="Consolas" w:cs="Times New Roman"/>
+          <w:color w:val="4FC1FF"/>
+          <w:sz w:val="21"/>
+          <w:szCs w:val="21"/>
+          <w:lang w:val="en-ZA" w:eastAsia="pt-BR"/>
+        </w:rPr>
+        <w:t>token</w:t>
+      </w:r>
+      <w:r>
+        <w:rPr>
+          <w:rFonts w:ascii="Consolas" w:eastAsia="Times New Roman" w:hAnsi="Consolas" w:cs="Times New Roman"/>
+          <w:color w:val="D4D4D4"/>
+          <w:sz w:val="21"/>
+          <w:szCs w:val="21"/>
+          <w:lang w:val="en-ZA" w:eastAsia="pt-BR"/>
+        </w:rPr>
+        <w:t>) </w:t>
+      </w:r>
+      <w:r>
+        <w:rPr>
+          <w:rFonts w:ascii="Consolas" w:eastAsia="Times New Roman" w:hAnsi="Consolas" w:cs="Times New Roman"/>
+          <w:color w:val="C586C0"/>
+          <w:sz w:val="21"/>
+          <w:szCs w:val="21"/>
+          <w:lang w:val="en-ZA" w:eastAsia="pt-BR"/>
+        </w:rPr>
+        <w:t>as</w:t>
+      </w:r>
+      <w:r>
+        <w:rPr>
+          <w:rFonts w:ascii="Consolas" w:eastAsia="Times New Roman" w:hAnsi="Consolas" w:cs="Times New Roman"/>
+          <w:color w:val="D4D4D4"/>
+          <w:sz w:val="21"/>
+          <w:szCs w:val="21"/>
+          <w:lang w:val="en-ZA" w:eastAsia="pt-BR"/>
+        </w:rPr>
+        <w:t> </w:t>
+      </w:r>
+      <w:r>
+        <w:rPr>
+          <w:rFonts w:ascii="Consolas" w:eastAsia="Times New Roman" w:hAnsi="Consolas" w:cs="Times New Roman"/>
+          <w:color w:val="4EC9B0"/>
+          <w:sz w:val="21"/>
+          <w:szCs w:val="21"/>
+          <w:lang w:val="en-ZA" w:eastAsia="pt-BR"/>
+        </w:rPr>
+        <w:t>User</w:t>
+      </w:r>
+      <w:r>
+        <w:rPr>
+          <w:rFonts w:ascii="Consolas" w:eastAsia="Times New Roman" w:hAnsi="Consolas" w:cs="Times New Roman"/>
+          <w:color w:val="D4D4D4"/>
+          <w:sz w:val="21"/>
+          <w:szCs w:val="21"/>
+          <w:lang w:val="en-ZA" w:eastAsia="pt-BR"/>
+        </w:rPr>
+        <w:t>;</w:t>
+      </w:r>
+    </w:p>
+    <w:p>
+      <w:pPr>
+        <w:shd w:val="clear" w:color="auto" w:fill="1E1E1E"/>
+        <w:spacing w:after="0" w:line="285" w:lineRule="atLeast"/>
+        <w:rPr>
+          <w:rFonts w:ascii="Consolas" w:eastAsia="Times New Roman" w:hAnsi="Consolas" w:cs="Times New Roman"/>
+          <w:color w:val="D4D4D4"/>
+          <w:sz w:val="21"/>
+          <w:szCs w:val="21"/>
+          <w:lang w:val="en-ZA" w:eastAsia="pt-BR"/>
+        </w:rPr>
+      </w:pPr>
+      <w:r>
+        <w:rPr>
+          <w:rFonts w:ascii="Consolas" w:eastAsia="Times New Roman" w:hAnsi="Consolas" w:cs="Times New Roman"/>
+          <w:color w:val="D4D4D4"/>
+          <w:sz w:val="21"/>
+          <w:szCs w:val="21"/>
+          <w:lang w:val="en-ZA" w:eastAsia="pt-BR"/>
+        </w:rPr>
+        <w:t>    </w:t>
+      </w:r>
+      <w:r>
+        <w:rPr>
+          <w:rFonts w:ascii="Consolas" w:eastAsia="Times New Roman" w:hAnsi="Consolas" w:cs="Times New Roman"/>
+          <w:color w:val="569CD6"/>
+          <w:sz w:val="21"/>
+          <w:szCs w:val="21"/>
+          <w:lang w:val="en-ZA" w:eastAsia="pt-BR"/>
+        </w:rPr>
+        <w:t>this</w:t>
+      </w:r>
+      <w:r>
+        <w:rPr>
+          <w:rFonts w:ascii="Consolas" w:eastAsia="Times New Roman" w:hAnsi="Consolas" w:cs="Times New Roman"/>
+          <w:color w:val="D4D4D4"/>
+          <w:sz w:val="21"/>
+          <w:szCs w:val="21"/>
+          <w:lang w:val="en-ZA" w:eastAsia="pt-BR"/>
+        </w:rPr>
+        <w:t>.</w:t>
+      </w:r>
+      <w:r>
+        <w:rPr>
+          <w:rFonts w:ascii="Consolas" w:eastAsia="Times New Roman" w:hAnsi="Consolas" w:cs="Times New Roman"/>
+          <w:color w:val="9CDCFE"/>
+          <w:sz w:val="21"/>
+          <w:szCs w:val="21"/>
+          <w:lang w:val="en-ZA" w:eastAsia="pt-BR"/>
+        </w:rPr>
+        <w:t>userName</w:t>
+      </w:r>
+      <w:r>
+        <w:rPr>
+          <w:rFonts w:ascii="Consolas" w:eastAsia="Times New Roman" w:hAnsi="Consolas" w:cs="Times New Roman"/>
+          <w:color w:val="D4D4D4"/>
+          <w:sz w:val="21"/>
+          <w:szCs w:val="21"/>
+          <w:lang w:val="en-ZA" w:eastAsia="pt-BR"/>
+        </w:rPr>
+        <w:t> = </w:t>
+      </w:r>
+      <w:r>
+        <w:rPr>
+          <w:rFonts w:ascii="Consolas" w:eastAsia="Times New Roman" w:hAnsi="Consolas" w:cs="Times New Roman"/>
+          <w:color w:val="4FC1FF"/>
+          <w:sz w:val="21"/>
+          <w:szCs w:val="21"/>
+          <w:lang w:val="en-ZA" w:eastAsia="pt-BR"/>
+        </w:rPr>
+        <w:t>user</w:t>
+      </w:r>
+      <w:r>
+        <w:rPr>
+          <w:rFonts w:ascii="Consolas" w:eastAsia="Times New Roman" w:hAnsi="Consolas" w:cs="Times New Roman"/>
+          <w:color w:val="D4D4D4"/>
+          <w:sz w:val="21"/>
+          <w:szCs w:val="21"/>
+          <w:lang w:val="en-ZA" w:eastAsia="pt-BR"/>
+        </w:rPr>
+        <w:t>.</w:t>
+      </w:r>
+      <w:r>
+        <w:rPr>
+          <w:rFonts w:ascii="Consolas" w:eastAsia="Times New Roman" w:hAnsi="Consolas" w:cs="Times New Roman"/>
+          <w:color w:val="9CDCFE"/>
+          <w:sz w:val="21"/>
+          <w:szCs w:val="21"/>
+          <w:lang w:val="en-ZA" w:eastAsia="pt-BR"/>
+        </w:rPr>
+        <w:t>name</w:t>
+      </w:r>
+      <w:r>
+        <w:rPr>
+          <w:rFonts w:ascii="Consolas" w:eastAsia="Times New Roman" w:hAnsi="Consolas" w:cs="Times New Roman"/>
+          <w:color w:val="D4D4D4"/>
+          <w:sz w:val="21"/>
+          <w:szCs w:val="21"/>
+          <w:lang w:val="en-ZA" w:eastAsia="pt-BR"/>
+        </w:rPr>
+        <w:t>;</w:t>
+      </w:r>
+    </w:p>
+    <w:p>
+      <w:pPr>
+        <w:shd w:val="clear" w:color="auto" w:fill="1E1E1E"/>
+        <w:spacing w:after="0" w:line="285" w:lineRule="atLeast"/>
+        <w:rPr>
+          <w:rFonts w:ascii="Consolas" w:eastAsia="Times New Roman" w:hAnsi="Consolas" w:cs="Times New Roman"/>
+          <w:color w:val="D4D4D4"/>
+          <w:sz w:val="21"/>
+          <w:szCs w:val="21"/>
+          <w:lang w:val="en-ZA" w:eastAsia="pt-BR"/>
+        </w:rPr>
+      </w:pPr>
+      <w:r>
+        <w:rPr>
+          <w:rFonts w:ascii="Consolas" w:eastAsia="Times New Roman" w:hAnsi="Consolas" w:cs="Times New Roman"/>
+          <w:color w:val="D4D4D4"/>
+          <w:sz w:val="21"/>
+          <w:szCs w:val="21"/>
+          <w:lang w:val="en-ZA" w:eastAsia="pt-BR"/>
+        </w:rPr>
+        <w:t>    </w:t>
+      </w:r>
+      <w:r>
+        <w:rPr>
+          <w:rFonts w:ascii="Consolas" w:eastAsia="Times New Roman" w:hAnsi="Consolas" w:cs="Times New Roman"/>
+          <w:color w:val="569CD6"/>
+          <w:sz w:val="21"/>
+          <w:szCs w:val="21"/>
+          <w:lang w:val="en-ZA" w:eastAsia="pt-BR"/>
+        </w:rPr>
+        <w:t>this</w:t>
+      </w:r>
+      <w:r>
+        <w:rPr>
+          <w:rFonts w:ascii="Consolas" w:eastAsia="Times New Roman" w:hAnsi="Consolas" w:cs="Times New Roman"/>
+          <w:color w:val="D4D4D4"/>
+          <w:sz w:val="21"/>
+          <w:szCs w:val="21"/>
+          <w:lang w:val="en-ZA" w:eastAsia="pt-BR"/>
+        </w:rPr>
+        <w:t>.</w:t>
+      </w:r>
+      <w:r>
+        <w:rPr>
+          <w:rFonts w:ascii="Consolas" w:eastAsia="Times New Roman" w:hAnsi="Consolas" w:cs="Times New Roman"/>
+          <w:color w:val="9CDCFE"/>
+          <w:sz w:val="21"/>
+          <w:szCs w:val="21"/>
+          <w:lang w:val="en-ZA" w:eastAsia="pt-BR"/>
+        </w:rPr>
+        <w:t>userSubject</w:t>
+      </w:r>
+      <w:r>
+        <w:rPr>
+          <w:rFonts w:ascii="Consolas" w:eastAsia="Times New Roman" w:hAnsi="Consolas" w:cs="Times New Roman"/>
+          <w:color w:val="D4D4D4"/>
+          <w:sz w:val="21"/>
+          <w:szCs w:val="21"/>
+          <w:lang w:val="en-ZA" w:eastAsia="pt-BR"/>
+        </w:rPr>
+        <w:t>.</w:t>
+      </w:r>
+      <w:r>
+        <w:rPr>
+          <w:rFonts w:ascii="Consolas" w:eastAsia="Times New Roman" w:hAnsi="Consolas" w:cs="Times New Roman"/>
+          <w:color w:val="DCDCAA"/>
+          <w:sz w:val="21"/>
+          <w:szCs w:val="21"/>
+          <w:lang w:val="en-ZA" w:eastAsia="pt-BR"/>
+        </w:rPr>
+        <w:t>next</w:t>
+      </w:r>
+      <w:r>
+        <w:rPr>
+          <w:rFonts w:ascii="Consolas" w:eastAsia="Times New Roman" w:hAnsi="Consolas" w:cs="Times New Roman"/>
+          <w:color w:val="D4D4D4"/>
+          <w:sz w:val="21"/>
+          <w:szCs w:val="21"/>
+          <w:lang w:val="en-ZA" w:eastAsia="pt-BR"/>
+        </w:rPr>
+        <w:t>(</w:t>
+      </w:r>
+      <w:r>
+        <w:rPr>
+          <w:rFonts w:ascii="Consolas" w:eastAsia="Times New Roman" w:hAnsi="Consolas" w:cs="Times New Roman"/>
+          <w:color w:val="4FC1FF"/>
+          <w:sz w:val="21"/>
+          <w:szCs w:val="21"/>
+          <w:lang w:val="en-ZA" w:eastAsia="pt-BR"/>
+        </w:rPr>
+        <w:t>user</w:t>
+      </w:r>
+      <w:r>
+        <w:rPr>
+          <w:rFonts w:ascii="Consolas" w:eastAsia="Times New Roman" w:hAnsi="Consolas" w:cs="Times New Roman"/>
+          <w:color w:val="D4D4D4"/>
+          <w:sz w:val="21"/>
+          <w:szCs w:val="21"/>
+          <w:lang w:val="en-ZA" w:eastAsia="pt-BR"/>
+        </w:rPr>
+        <w:t>);</w:t>
+      </w:r>
+    </w:p>
+    <w:p>
+      <w:pPr>
+        <w:shd w:val="clear" w:color="auto" w:fill="1E1E1E"/>
+        <w:spacing w:after="0" w:line="285" w:lineRule="atLeast"/>
+        <w:rPr>
+          <w:rFonts w:ascii="Consolas" w:eastAsia="Times New Roman" w:hAnsi="Consolas" w:cs="Times New Roman"/>
+          <w:color w:val="D4D4D4"/>
+          <w:sz w:val="21"/>
+          <w:szCs w:val="21"/>
+          <w:lang w:eastAsia="pt-BR"/>
+        </w:rPr>
+      </w:pPr>
+      <w:r>
+        <w:rPr>
+          <w:rFonts w:ascii="Consolas" w:eastAsia="Times New Roman" w:hAnsi="Consolas" w:cs="Times New Roman"/>
+          <w:color w:val="D4D4D4"/>
+          <w:sz w:val="21"/>
+          <w:szCs w:val="21"/>
+          <w:lang w:val="en-ZA" w:eastAsia="pt-BR"/>
+        </w:rPr>
+        <w:t>  </w:t>
+      </w:r>
+      <w:r>
+        <w:rPr>
+          <w:rFonts w:ascii="Consolas" w:eastAsia="Times New Roman" w:hAnsi="Consolas" w:cs="Times New Roman"/>
+          <w:color w:val="D4D4D4"/>
+          <w:sz w:val="21"/>
+          <w:szCs w:val="21"/>
+          <w:lang w:eastAsia="pt-BR"/>
+        </w:rPr>
+        <w:t>}</w:t>
+      </w:r>
+    </w:p>
+    <w:p/>
+    <w:p>
+      <w:r>
+        <w:t xml:space="preserve">Feito isso só precisamos chamar nosso Injectable criado no </w:t>
+      </w:r>
+      <w:r>
+        <w:rPr>
+          <w:b/>
+          <w:bCs/>
+        </w:rPr>
+        <w:t>routing</w:t>
+      </w:r>
+      <w:r>
+        <w:t>-</w:t>
+      </w:r>
+      <w:r>
+        <w:rPr>
+          <w:b/>
+          <w:bCs/>
+        </w:rPr>
+        <w:t>module</w:t>
+      </w:r>
+      <w:r>
+        <w:t xml:space="preserve"> no </w:t>
+      </w:r>
+      <w:r>
+        <w:rPr>
+          <w:b/>
+          <w:bCs/>
+        </w:rPr>
+        <w:t>path</w:t>
+      </w:r>
+      <w:r>
+        <w:t xml:space="preserve"> responsável por exibir a página de login. Depois de componente colocamos a propriedade </w:t>
+      </w:r>
+      <w:r>
+        <w:rPr>
+          <w:b/>
+          <w:bCs/>
+        </w:rPr>
+        <w:t>canActivate</w:t>
+      </w:r>
+      <w:r>
+        <w:t xml:space="preserve"> que recebe o nome do nosso Injectable, [</w:t>
+      </w:r>
+      <w:r>
+        <w:rPr>
+          <w:b/>
+          <w:bCs/>
+        </w:rPr>
+        <w:t>AuthGuard</w:t>
+      </w:r>
+      <w:r>
+        <w:t>].</w:t>
+      </w:r>
+    </w:p>
+    <w:p>
+      <w:pPr>
+        <w:shd w:val="clear" w:color="auto" w:fill="1E1E1E"/>
+        <w:spacing w:after="0" w:line="285" w:lineRule="atLeast"/>
+        <w:rPr>
+          <w:rFonts w:ascii="Consolas" w:eastAsia="Times New Roman" w:hAnsi="Consolas" w:cs="Times New Roman"/>
+          <w:color w:val="D4D4D4"/>
+          <w:sz w:val="21"/>
+          <w:szCs w:val="21"/>
+          <w:lang w:val="en-ZA" w:eastAsia="pt-BR"/>
+        </w:rPr>
+      </w:pPr>
+      <w:r>
+        <w:rPr>
+          <w:rFonts w:ascii="Consolas" w:eastAsia="Times New Roman" w:hAnsi="Consolas" w:cs="Times New Roman"/>
+          <w:color w:val="9CDCFE"/>
+          <w:sz w:val="21"/>
+          <w:szCs w:val="21"/>
+          <w:lang w:val="en-ZA" w:eastAsia="pt-BR"/>
+        </w:rPr>
+        <w:t>path:</w:t>
+      </w:r>
+      <w:r>
+        <w:rPr>
+          <w:rFonts w:ascii="Consolas" w:eastAsia="Times New Roman" w:hAnsi="Consolas" w:cs="Times New Roman"/>
+          <w:color w:val="D4D4D4"/>
+          <w:sz w:val="21"/>
+          <w:szCs w:val="21"/>
+          <w:lang w:val="en-ZA" w:eastAsia="pt-BR"/>
+        </w:rPr>
+        <w:t> </w:t>
       </w:r>
       <w:r>
         <w:rPr>
@@ -19397,110 +22476,297 @@
           <w:color w:val="CE9178"/>
           <w:sz w:val="21"/>
           <w:szCs w:val="21"/>
-          <w:lang w:eastAsia="pt-BR"/>
-        </w:rPr>
-        <w:t>"</w:t>
-      </w:r>
-      <w:r>
-        <w:rPr>
-          <w:rFonts w:ascii="Consolas" w:eastAsia="Times New Roman" w:hAnsi="Consolas" w:cs="Times New Roman"/>
-          <w:color w:val="DCDCAA"/>
-          <w:sz w:val="21"/>
-          <w:szCs w:val="21"/>
-          <w:lang w:eastAsia="pt-BR"/>
-        </w:rPr>
-        <w:t>logout</w:t>
-      </w:r>
-      <w:r>
-        <w:rPr>
-          <w:rFonts w:ascii="Consolas" w:eastAsia="Times New Roman" w:hAnsi="Consolas" w:cs="Times New Roman"/>
-          <w:color w:val="D4D4D4"/>
-          <w:sz w:val="21"/>
-          <w:szCs w:val="21"/>
-          <w:lang w:eastAsia="pt-BR"/>
-        </w:rPr>
-        <w:t>()</w:t>
-      </w:r>
-      <w:r>
-        <w:rPr>
-          <w:rFonts w:ascii="Consolas" w:eastAsia="Times New Roman" w:hAnsi="Consolas" w:cs="Times New Roman"/>
-          <w:color w:val="CE9178"/>
-          <w:sz w:val="21"/>
-          <w:szCs w:val="21"/>
-          <w:lang w:eastAsia="pt-BR"/>
-        </w:rPr>
-        <w:t>"</w:t>
-      </w:r>
-      <w:r>
-        <w:rPr>
-          <w:rFonts w:ascii="Consolas" w:eastAsia="Times New Roman" w:hAnsi="Consolas" w:cs="Times New Roman"/>
-          <w:color w:val="808080"/>
-          <w:sz w:val="21"/>
-          <w:szCs w:val="21"/>
-          <w:lang w:eastAsia="pt-BR"/>
-        </w:rPr>
-        <w:t>&gt;</w:t>
-      </w:r>
-      <w:r>
-        <w:rPr>
-          <w:rFonts w:ascii="Consolas" w:eastAsia="Times New Roman" w:hAnsi="Consolas" w:cs="Times New Roman"/>
-          <w:color w:val="D4D4D4"/>
-          <w:sz w:val="21"/>
-          <w:szCs w:val="21"/>
-          <w:lang w:eastAsia="pt-BR"/>
-        </w:rPr>
-        <w:t>(Logout)</w:t>
-      </w:r>
-      <w:r>
-        <w:rPr>
-          <w:rFonts w:ascii="Consolas" w:eastAsia="Times New Roman" w:hAnsi="Consolas" w:cs="Times New Roman"/>
-          <w:color w:val="808080"/>
-          <w:sz w:val="21"/>
-          <w:szCs w:val="21"/>
-          <w:lang w:eastAsia="pt-BR"/>
-        </w:rPr>
-        <w:t>&lt;/</w:t>
-      </w:r>
-      <w:r>
-        <w:rPr>
-          <w:rFonts w:ascii="Consolas" w:eastAsia="Times New Roman" w:hAnsi="Consolas" w:cs="Times New Roman"/>
-          <w:color w:val="569CD6"/>
-          <w:sz w:val="21"/>
-          <w:szCs w:val="21"/>
-          <w:lang w:eastAsia="pt-BR"/>
-        </w:rPr>
-        <w:t>a</w:t>
-      </w:r>
-      <w:r>
-        <w:rPr>
-          <w:rFonts w:ascii="Consolas" w:eastAsia="Times New Roman" w:hAnsi="Consolas" w:cs="Times New Roman"/>
-          <w:color w:val="808080"/>
-          <w:sz w:val="21"/>
-          <w:szCs w:val="21"/>
-          <w:lang w:eastAsia="pt-BR"/>
-        </w:rPr>
-        <w:t>&gt;</w:t>
-      </w:r>
-    </w:p>
-    <w:p>
-      <w:pPr>
-        <w:shd w:val="clear" w:color="auto" w:fill="1E1E1E"/>
-        <w:spacing w:after="0" w:line="285" w:lineRule="atLeast"/>
-        <w:rPr>
-          <w:rFonts w:ascii="Consolas" w:eastAsia="Times New Roman" w:hAnsi="Consolas" w:cs="Times New Roman"/>
-          <w:color w:val="D4D4D4"/>
-          <w:sz w:val="21"/>
-          <w:szCs w:val="21"/>
-          <w:lang w:eastAsia="pt-BR"/>
-        </w:rPr>
-      </w:pPr>
-    </w:p>
-    <w:p>
-      <w:r>
-        <w:t>Chamando através do event-binding.</w:t>
-      </w:r>
-    </w:p>
-    <w:p/>
+          <w:lang w:val="en-ZA" w:eastAsia="pt-BR"/>
+        </w:rPr>
+        <w:t>''</w:t>
+      </w:r>
+      <w:r>
+        <w:rPr>
+          <w:rFonts w:ascii="Consolas" w:eastAsia="Times New Roman" w:hAnsi="Consolas" w:cs="Times New Roman"/>
+          <w:color w:val="D4D4D4"/>
+          <w:sz w:val="21"/>
+          <w:szCs w:val="21"/>
+          <w:lang w:val="en-ZA" w:eastAsia="pt-BR"/>
+        </w:rPr>
+        <w:t>,</w:t>
+      </w:r>
+    </w:p>
+    <w:p>
+      <w:pPr>
+        <w:shd w:val="clear" w:color="auto" w:fill="1E1E1E"/>
+        <w:spacing w:after="0" w:line="285" w:lineRule="atLeast"/>
+        <w:rPr>
+          <w:rFonts w:ascii="Consolas" w:eastAsia="Times New Roman" w:hAnsi="Consolas" w:cs="Times New Roman"/>
+          <w:color w:val="D4D4D4"/>
+          <w:sz w:val="21"/>
+          <w:szCs w:val="21"/>
+          <w:lang w:val="en-ZA" w:eastAsia="pt-BR"/>
+        </w:rPr>
+      </w:pPr>
+      <w:r>
+        <w:rPr>
+          <w:rFonts w:ascii="Consolas" w:eastAsia="Times New Roman" w:hAnsi="Consolas" w:cs="Times New Roman"/>
+          <w:color w:val="D4D4D4"/>
+          <w:sz w:val="21"/>
+          <w:szCs w:val="21"/>
+          <w:lang w:val="en-ZA" w:eastAsia="pt-BR"/>
+        </w:rPr>
+        <w:t>    </w:t>
+      </w:r>
+      <w:r>
+        <w:rPr>
+          <w:rFonts w:ascii="Consolas" w:eastAsia="Times New Roman" w:hAnsi="Consolas" w:cs="Times New Roman"/>
+          <w:color w:val="4EC9B0"/>
+          <w:sz w:val="21"/>
+          <w:szCs w:val="21"/>
+          <w:lang w:val="en-ZA" w:eastAsia="pt-BR"/>
+        </w:rPr>
+        <w:t>component</w:t>
+      </w:r>
+      <w:r>
+        <w:rPr>
+          <w:rFonts w:ascii="Consolas" w:eastAsia="Times New Roman" w:hAnsi="Consolas" w:cs="Times New Roman"/>
+          <w:color w:val="9CDCFE"/>
+          <w:sz w:val="21"/>
+          <w:szCs w:val="21"/>
+          <w:lang w:val="en-ZA" w:eastAsia="pt-BR"/>
+        </w:rPr>
+        <w:t>:</w:t>
+      </w:r>
+      <w:r>
+        <w:rPr>
+          <w:rFonts w:ascii="Consolas" w:eastAsia="Times New Roman" w:hAnsi="Consolas" w:cs="Times New Roman"/>
+          <w:color w:val="D4D4D4"/>
+          <w:sz w:val="21"/>
+          <w:szCs w:val="21"/>
+          <w:lang w:val="en-ZA" w:eastAsia="pt-BR"/>
+        </w:rPr>
+        <w:t> </w:t>
+      </w:r>
+      <w:r>
+        <w:rPr>
+          <w:rFonts w:ascii="Consolas" w:eastAsia="Times New Roman" w:hAnsi="Consolas" w:cs="Times New Roman"/>
+          <w:color w:val="4EC9B0"/>
+          <w:sz w:val="21"/>
+          <w:szCs w:val="21"/>
+          <w:lang w:val="en-ZA" w:eastAsia="pt-BR"/>
+        </w:rPr>
+        <w:t>SignInComponent</w:t>
+      </w:r>
+      <w:r>
+        <w:rPr>
+          <w:rFonts w:ascii="Consolas" w:eastAsia="Times New Roman" w:hAnsi="Consolas" w:cs="Times New Roman"/>
+          <w:color w:val="D4D4D4"/>
+          <w:sz w:val="21"/>
+          <w:szCs w:val="21"/>
+          <w:lang w:val="en-ZA" w:eastAsia="pt-BR"/>
+        </w:rPr>
+        <w:t>,</w:t>
+      </w:r>
+    </w:p>
+    <w:p>
+      <w:pPr>
+        <w:shd w:val="clear" w:color="auto" w:fill="1E1E1E"/>
+        <w:spacing w:after="0" w:line="285" w:lineRule="atLeast"/>
+        <w:rPr>
+          <w:rFonts w:ascii="Consolas" w:eastAsia="Times New Roman" w:hAnsi="Consolas" w:cs="Times New Roman"/>
+          <w:color w:val="D4D4D4"/>
+          <w:sz w:val="21"/>
+          <w:szCs w:val="21"/>
+          <w:lang w:val="en-ZA" w:eastAsia="pt-BR"/>
+        </w:rPr>
+      </w:pPr>
+      <w:r>
+        <w:rPr>
+          <w:rFonts w:ascii="Consolas" w:eastAsia="Times New Roman" w:hAnsi="Consolas" w:cs="Times New Roman"/>
+          <w:color w:val="D4D4D4"/>
+          <w:sz w:val="21"/>
+          <w:szCs w:val="21"/>
+          <w:lang w:val="en-ZA" w:eastAsia="pt-BR"/>
+        </w:rPr>
+        <w:t>    </w:t>
+      </w:r>
+      <w:r>
+        <w:rPr>
+          <w:rFonts w:ascii="Consolas" w:eastAsia="Times New Roman" w:hAnsi="Consolas" w:cs="Times New Roman"/>
+          <w:color w:val="9CDCFE"/>
+          <w:sz w:val="21"/>
+          <w:szCs w:val="21"/>
+          <w:lang w:val="en-ZA" w:eastAsia="pt-BR"/>
+        </w:rPr>
+        <w:t>canActivate:</w:t>
+      </w:r>
+      <w:r>
+        <w:rPr>
+          <w:rFonts w:ascii="Consolas" w:eastAsia="Times New Roman" w:hAnsi="Consolas" w:cs="Times New Roman"/>
+          <w:color w:val="D4D4D4"/>
+          <w:sz w:val="21"/>
+          <w:szCs w:val="21"/>
+          <w:lang w:val="en-ZA" w:eastAsia="pt-BR"/>
+        </w:rPr>
+        <w:t> [</w:t>
+      </w:r>
+      <w:r>
+        <w:rPr>
+          <w:rFonts w:ascii="Consolas" w:eastAsia="Times New Roman" w:hAnsi="Consolas" w:cs="Times New Roman"/>
+          <w:color w:val="4EC9B0"/>
+          <w:sz w:val="21"/>
+          <w:szCs w:val="21"/>
+          <w:lang w:val="en-ZA" w:eastAsia="pt-BR"/>
+        </w:rPr>
+        <w:t>AuthGuard</w:t>
+      </w:r>
+      <w:r>
+        <w:rPr>
+          <w:rFonts w:ascii="Consolas" w:eastAsia="Times New Roman" w:hAnsi="Consolas" w:cs="Times New Roman"/>
+          <w:color w:val="D4D4D4"/>
+          <w:sz w:val="21"/>
+          <w:szCs w:val="21"/>
+          <w:lang w:val="en-ZA" w:eastAsia="pt-BR"/>
+        </w:rPr>
+        <w:t>]</w:t>
+      </w:r>
+    </w:p>
+    <w:p>
+      <w:pPr>
+        <w:rPr>
+          <w:lang w:val="en-ZA"/>
+        </w:rPr>
+      </w:pPr>
+    </w:p>
+    <w:p>
+      <w:pPr>
+        <w:rPr>
+          <w:lang w:val="en-ZA"/>
+        </w:rPr>
+      </w:pPr>
+    </w:p>
+    <w:p>
+      <w:pPr>
+        <w:rPr>
+          <w:lang w:val="en-ZA"/>
+        </w:rPr>
+      </w:pPr>
+    </w:p>
+    <w:p>
+      <w:pPr>
+        <w:rPr>
+          <w:lang w:val="en-ZA"/>
+        </w:rPr>
+      </w:pPr>
+    </w:p>
+    <w:p>
+      <w:pPr>
+        <w:rPr>
+          <w:lang w:val="en-ZA"/>
+        </w:rPr>
+      </w:pPr>
+    </w:p>
+    <w:p>
+      <w:pPr>
+        <w:rPr>
+          <w:lang w:val="en-ZA"/>
+        </w:rPr>
+      </w:pPr>
+    </w:p>
+    <w:p>
+      <w:pPr>
+        <w:rPr>
+          <w:lang w:val="en-ZA"/>
+        </w:rPr>
+      </w:pPr>
+    </w:p>
+    <w:p>
+      <w:pPr>
+        <w:rPr>
+          <w:lang w:val="en-ZA"/>
+        </w:rPr>
+      </w:pPr>
+    </w:p>
+    <w:p>
+      <w:pPr>
+        <w:rPr>
+          <w:lang w:val="en-ZA"/>
+        </w:rPr>
+      </w:pPr>
+    </w:p>
+    <w:p>
+      <w:pPr>
+        <w:rPr>
+          <w:lang w:val="en-ZA"/>
+        </w:rPr>
+      </w:pPr>
+    </w:p>
+    <w:p>
+      <w:pPr>
+        <w:rPr>
+          <w:lang w:val="en-ZA"/>
+        </w:rPr>
+      </w:pPr>
+    </w:p>
+    <w:p>
+      <w:pPr>
+        <w:rPr>
+          <w:lang w:val="en-ZA"/>
+        </w:rPr>
+      </w:pPr>
+    </w:p>
+    <w:p>
+      <w:pPr>
+        <w:rPr>
+          <w:lang w:val="en-ZA"/>
+        </w:rPr>
+      </w:pPr>
+    </w:p>
+    <w:p>
+      <w:pPr>
+        <w:rPr>
+          <w:lang w:val="en-ZA"/>
+        </w:rPr>
+      </w:pPr>
+    </w:p>
+    <w:p>
+      <w:pPr>
+        <w:rPr>
+          <w:lang w:val="en-ZA"/>
+        </w:rPr>
+      </w:pPr>
+    </w:p>
+    <w:p>
+      <w:pPr>
+        <w:rPr>
+          <w:lang w:val="en-ZA"/>
+        </w:rPr>
+      </w:pPr>
+    </w:p>
+    <w:p>
+      <w:pPr>
+        <w:rPr>
+          <w:lang w:val="en-ZA"/>
+        </w:rPr>
+      </w:pPr>
+    </w:p>
+    <w:p>
+      <w:pPr>
+        <w:rPr>
+          <w:lang w:val="en-ZA"/>
+        </w:rPr>
+      </w:pPr>
+    </w:p>
+    <w:p>
+      <w:pPr>
+        <w:rPr>
+          <w:lang w:val="en-ZA"/>
+        </w:rPr>
+      </w:pPr>
+    </w:p>
+    <w:p>
+      <w:pPr>
+        <w:rPr>
+          <w:lang w:val="en-ZA"/>
+        </w:rPr>
+      </w:pPr>
+    </w:p>
     <w:sectPr>
       <w:pgSz w:w="11906" w:h="16838"/>
       <w:pgMar w:top="1418" w:right="1134" w:bottom="1418" w:left="1134" w:header="709" w:footer="709" w:gutter="0"/>

</xml_diff>